<commit_message>
Modif de la gamedoc
</commit_message>
<xml_diff>
--- a/WIP/GameDoc2.docx
+++ b/WIP/GameDoc2.docx
@@ -528,13 +528,13 @@
               <w:lang w:eastAsia="fr-FR"/>
             </w:rPr>
             <w:drawing>
-              <wp:anchor distT="0" distB="0" distL="114300" distR="114300" simplePos="0" relativeHeight="251667456" behindDoc="0" locked="0" layoutInCell="1" allowOverlap="1" wp14:anchorId="023002B4" wp14:editId="53624CF7">
+              <wp:anchor distT="0" distB="0" distL="114300" distR="114300" simplePos="0" relativeHeight="251667456" behindDoc="0" locked="0" layoutInCell="1" allowOverlap="1" wp14:anchorId="023002B4" wp14:editId="4F1391E0">
                 <wp:simplePos x="0" y="0"/>
                 <wp:positionH relativeFrom="margin">
                   <wp:align>center</wp:align>
                 </wp:positionH>
                 <wp:positionV relativeFrom="paragraph">
-                  <wp:posOffset>3053715</wp:posOffset>
+                  <wp:posOffset>3320415</wp:posOffset>
                 </wp:positionV>
                 <wp:extent cx="647700" cy="647700"/>
                 <wp:effectExtent l="0" t="0" r="0" b="0"/>
@@ -591,6 +591,8 @@
             <w:br w:type="page"/>
           </w:r>
         </w:p>
+        <w:bookmarkStart w:id="0" w:name="_GoBack" w:displacedByCustomXml="next"/>
+        <w:bookmarkEnd w:id="0" w:displacedByCustomXml="next"/>
       </w:sdtContent>
     </w:sdt>
     <w:p>
@@ -1361,8 +1363,6 @@
           <w:szCs w:val="36"/>
         </w:rPr>
       </w:pPr>
-      <w:bookmarkStart w:id="0" w:name="_GoBack"/>
-      <w:bookmarkEnd w:id="0"/>
     </w:p>
     <w:p>
       <w:pPr>
@@ -2318,10 +2318,8 @@
     <w:sectPr>
       <w:headerReference w:type="even" r:id="rId12"/>
       <w:headerReference w:type="default" r:id="rId13"/>
-      <w:footerReference w:type="even" r:id="rId14"/>
-      <w:footerReference w:type="default" r:id="rId15"/>
-      <w:headerReference w:type="first" r:id="rId16"/>
-      <w:footerReference w:type="first" r:id="rId17"/>
+      <w:footerReference w:type="default" r:id="rId14"/>
+      <w:headerReference w:type="first" r:id="rId15"/>
       <w:pgSz w:w="11906" w:h="16838"/>
       <w:pgMar w:top="851" w:right="1418" w:bottom="851" w:left="1418" w:header="1247" w:footer="57" w:gutter="0"/>
       <w:pgNumType w:start="0"/>
@@ -2359,16 +2357,6 @@
 </file>
 
 <file path=word/footer1.xml><?xml version="1.0" encoding="utf-8"?>
-<w:ftr xmlns:wpc="http://schemas.microsoft.com/office/word/2010/wordprocessingCanvas" xmlns:mc="http://schemas.openxmlformats.org/markup-compatibility/2006" xmlns:o="urn:schemas-microsoft-com:office:office" xmlns:r="http://schemas.openxmlformats.org/officeDocument/2006/relationships" xmlns:m="http://schemas.openxmlformats.org/officeDocument/2006/math" xmlns:v="urn:schemas-microsoft-com:vml" xmlns:wp14="http://schemas.microsoft.com/office/word/2010/wordprocessingDrawing" xmlns:wp="http://schemas.openxmlformats.org/drawingml/2006/wordprocessingDrawing" xmlns:w10="urn:schemas-microsoft-com:office:word" xmlns:w="http://schemas.openxmlformats.org/wordprocessingml/2006/main" xmlns:w14="http://schemas.microsoft.com/office/word/2010/wordml" xmlns:w15="http://schemas.microsoft.com/office/word/2012/wordml" xmlns:wpg="http://schemas.microsoft.com/office/word/2010/wordprocessingGroup" xmlns:wpi="http://schemas.microsoft.com/office/word/2010/wordprocessingInk" xmlns:wne="http://schemas.microsoft.com/office/word/2006/wordml" xmlns:wps="http://schemas.microsoft.com/office/word/2010/wordprocessingShape" mc:Ignorable="w14 w15 wp14">
-  <w:p>
-    <w:pPr>
-      <w:pStyle w:val="Pieddepage"/>
-    </w:pPr>
-  </w:p>
-</w:ftr>
-</file>
-
-<file path=word/footer2.xml><?xml version="1.0" encoding="utf-8"?>
 <w:ftr xmlns:wpc="http://schemas.microsoft.com/office/word/2010/wordprocessingCanvas" xmlns:mc="http://schemas.openxmlformats.org/markup-compatibility/2006" xmlns:o="urn:schemas-microsoft-com:office:office" xmlns:r="http://schemas.openxmlformats.org/officeDocument/2006/relationships" xmlns:m="http://schemas.openxmlformats.org/officeDocument/2006/math" xmlns:v="urn:schemas-microsoft-com:vml" xmlns:wp14="http://schemas.microsoft.com/office/word/2010/wordprocessingDrawing" xmlns:wp="http://schemas.openxmlformats.org/drawingml/2006/wordprocessingDrawing" xmlns:w10="urn:schemas-microsoft-com:office:word" xmlns:w="http://schemas.openxmlformats.org/wordprocessingml/2006/main" xmlns:w14="http://schemas.microsoft.com/office/word/2010/wordml" xmlns:w15="http://schemas.microsoft.com/office/word/2012/wordml" xmlns:wpg="http://schemas.microsoft.com/office/word/2010/wordprocessingGroup" xmlns:wpi="http://schemas.microsoft.com/office/word/2010/wordprocessingInk" xmlns:wne="http://schemas.microsoft.com/office/word/2006/wordml" xmlns:wps="http://schemas.microsoft.com/office/word/2010/wordprocessingShape" mc:Ignorable="w14 w15 wp14">
   <w:p>
     <w:pPr>
@@ -2686,7 +2674,7 @@
                               <w:sz w:val="28"/>
                               <w:szCs w:val="28"/>
                             </w:rPr>
-                            <w:t>3</w:t>
+                            <w:t>1</w:t>
                           </w:r>
                           <w:r>
                             <w:rPr>
@@ -2762,7 +2750,7 @@
                         <w:sz w:val="28"/>
                         <w:szCs w:val="28"/>
                       </w:rPr>
-                      <w:t>3</w:t>
+                      <w:t>1</w:t>
                     </w:r>
                     <w:r>
                       <w:rPr>
@@ -2781,16 +2769,6 @@
         </mc:Fallback>
       </mc:AlternateContent>
     </w:r>
-  </w:p>
-</w:ftr>
-</file>
-
-<file path=word/footer3.xml><?xml version="1.0" encoding="utf-8"?>
-<w:ftr xmlns:wpc="http://schemas.microsoft.com/office/word/2010/wordprocessingCanvas" xmlns:mc="http://schemas.openxmlformats.org/markup-compatibility/2006" xmlns:o="urn:schemas-microsoft-com:office:office" xmlns:r="http://schemas.openxmlformats.org/officeDocument/2006/relationships" xmlns:m="http://schemas.openxmlformats.org/officeDocument/2006/math" xmlns:v="urn:schemas-microsoft-com:vml" xmlns:wp14="http://schemas.microsoft.com/office/word/2010/wordprocessingDrawing" xmlns:wp="http://schemas.openxmlformats.org/drawingml/2006/wordprocessingDrawing" xmlns:w10="urn:schemas-microsoft-com:office:word" xmlns:w="http://schemas.openxmlformats.org/wordprocessingml/2006/main" xmlns:w14="http://schemas.microsoft.com/office/word/2010/wordml" xmlns:w15="http://schemas.microsoft.com/office/word/2012/wordml" xmlns:wpg="http://schemas.microsoft.com/office/word/2010/wordprocessingGroup" xmlns:wpi="http://schemas.microsoft.com/office/word/2010/wordprocessingInk" xmlns:wne="http://schemas.microsoft.com/office/word/2006/wordml" xmlns:wps="http://schemas.microsoft.com/office/word/2010/wordprocessingShape" mc:Ignorable="w14 w15 wp14">
-  <w:p>
-    <w:pPr>
-      <w:pStyle w:val="Pieddepage"/>
-    </w:pPr>
   </w:p>
 </w:ftr>
 </file>
@@ -3890,7 +3868,7 @@
     <w:charset w:val="00"/>
     <w:family w:val="roman"/>
     <w:pitch w:val="variable"/>
-    <w:sig w:usb0="E0002AFF" w:usb1="C0007841" w:usb2="00000009" w:usb3="00000000" w:csb0="000001FF" w:csb1="00000000"/>
+    <w:sig w:usb0="E0002AFF" w:usb1="C0007843" w:usb2="00000009" w:usb3="00000000" w:csb0="000001FF" w:csb1="00000000"/>
   </w:font>
   <w:font w:name="Courier New">
     <w:panose1 w:val="02070309020205020404"/>
@@ -3917,12 +3895,11 @@
     <w:panose1 w:val="020B0502040204020203"/>
     <w:charset w:val="00"/>
     <w:family w:val="swiss"/>
-    <w:notTrueType/>
     <w:pitch w:val="variable"/>
-    <w:sig w:usb0="00000003" w:usb1="00000000" w:usb2="00000000" w:usb3="00000000" w:csb0="00000001" w:csb1="00000000"/>
+    <w:sig w:usb0="E4002EFF" w:usb1="C000E47F" w:usb2="00000009" w:usb3="00000000" w:csb0="000001FF" w:csb1="00000000"/>
   </w:font>
   <w:font w:name="GodOfWar">
-    <w:panose1 w:val="00000400000000000000"/>
+    <w:altName w:val="Courier New"/>
     <w:charset w:val="00"/>
     <w:family w:val="auto"/>
     <w:pitch w:val="variable"/>
@@ -3962,6 +3939,7 @@
   <w:rsids>
     <w:rsidRoot w:val="00BE318B"/>
     <w:rsid w:val="000B4CA4"/>
+    <w:rsid w:val="000D68F9"/>
     <w:rsid w:val="00665DF8"/>
     <w:rsid w:val="00BE318B"/>
     <w:rsid w:val="00F07EDE"/>

</xml_diff>

<commit_message>
commencement de la gamedoc
</commit_message>
<xml_diff>
--- a/WIP/GameDoc2.docx
+++ b/WIP/GameDoc2.docx
@@ -370,6 +370,7 @@
                               <w:calendar w:val="gregorian"/>
                             </w:date>
                           </w:sdtPr>
+                          <w:sdtEndPr/>
                           <w:sdtContent>
                             <w:p>
                               <w:pPr>
@@ -415,6 +416,7 @@
                               <w:dataBinding w:prefixMappings="xmlns:ns0='http://schemas.openxmlformats.org/officeDocument/2006/extended-properties' " w:xpath="/ns0:Properties[1]/ns0:Company[1]" w:storeItemID="{6668398D-A668-4E3E-A5EB-62B293D839F1}"/>
                               <w:text/>
                             </w:sdtPr>
+                            <w:sdtEndPr/>
                             <w:sdtContent>
                               <w:r>
                                 <w:rPr>
@@ -447,6 +449,7 @@
                               <w:dataBinding w:prefixMappings="xmlns:ns0='http://schemas.microsoft.com/office/2006/coverPageProps' " w:xpath="/ns0:CoverPageProperties[1]/ns0:CompanyAddress[1]" w:storeItemID="{55AF091B-3C7A-41E3-B477-F2FDAA23CFDA}"/>
                               <w:text/>
                             </w:sdtPr>
+                            <w:sdtEndPr/>
                             <w:sdtContent>
                               <w:r>
                                 <w:rPr>
@@ -591,8 +594,6 @@
             <w:br w:type="page"/>
           </w:r>
         </w:p>
-        <w:bookmarkStart w:id="0" w:name="_GoBack" w:displacedByCustomXml="next"/>
-        <w:bookmarkEnd w:id="0" w:displacedByCustomXml="next"/>
       </w:sdtContent>
     </w:sdt>
     <w:p>
@@ -605,24 +606,56 @@
     </w:p>
     <w:p>
       <w:pPr>
+        <w:pStyle w:val="Titre1"/>
+        <w:numPr>
+          <w:ilvl w:val="0"/>
+          <w:numId w:val="6"/>
+        </w:numPr>
         <w:rPr>
           <w:rFonts w:ascii="GodOfWar" w:hAnsi="GodOfWar"/>
           <w:color w:val="C00000"/>
-        </w:rPr>
-      </w:pPr>
-    </w:p>
+          <w:sz w:val="36"/>
+          <w:szCs w:val="36"/>
+        </w:rPr>
+      </w:pPr>
+      <w:r>
+        <w:rPr>
+          <w:rFonts w:ascii="GodOfWar" w:hAnsi="GodOfWar"/>
+          <w:color w:val="C00000"/>
+          <w:sz w:val="36"/>
+          <w:szCs w:val="36"/>
+        </w:rPr>
+        <w:t xml:space="preserve">Game </w:t>
+      </w:r>
+      <w:proofErr w:type="spellStart"/>
+      <w:r>
+        <w:rPr>
+          <w:rFonts w:ascii="GodOfWar" w:hAnsi="GodOfWar"/>
+          <w:color w:val="C00000"/>
+          <w:sz w:val="36"/>
+          <w:szCs w:val="36"/>
+        </w:rPr>
+        <w:t>Overview</w:t>
+      </w:r>
+      <w:proofErr w:type="spellEnd"/>
+    </w:p>
+    <w:p/>
     <w:p>
       <w:pPr>
         <w:pStyle w:val="Titre1"/>
         <w:jc w:val="center"/>
         <w:rPr>
           <w:rFonts w:ascii="GodOfWar" w:hAnsi="GodOfWar"/>
+          <w:sz w:val="28"/>
+          <w:szCs w:val="28"/>
         </w:rPr>
       </w:pPr>
       <w:r>
         <w:rPr>
           <w:rFonts w:ascii="GodOfWar" w:hAnsi="GodOfWar"/>
           <w:color w:val="C00000"/>
+          <w:sz w:val="28"/>
+          <w:szCs w:val="28"/>
         </w:rPr>
         <w:t>P</w:t>
       </w:r>
@@ -630,6 +663,8 @@
         <w:rPr>
           <w:rFonts w:ascii="GodOfWar" w:hAnsi="GodOfWar"/>
           <w:color w:val="C00000"/>
+          <w:sz w:val="28"/>
+          <w:szCs w:val="28"/>
         </w:rPr>
         <w:t>RESENTATION</w:t>
       </w:r>
@@ -1373,6 +1408,27 @@
     </w:p>
     <w:p>
       <w:pPr>
+        <w:rPr>
+          <w:szCs w:val="36"/>
+        </w:rPr>
+      </w:pPr>
+    </w:p>
+    <w:p>
+      <w:pPr>
+        <w:rPr>
+          <w:szCs w:val="36"/>
+        </w:rPr>
+      </w:pPr>
+    </w:p>
+    <w:p>
+      <w:pPr>
+        <w:rPr>
+          <w:szCs w:val="36"/>
+        </w:rPr>
+      </w:pPr>
+    </w:p>
+    <w:p>
+      <w:pPr>
         <w:pStyle w:val="Titre1"/>
         <w:jc w:val="center"/>
         <w:rPr>
@@ -1380,11 +1436,1171 @@
           <w:color w:val="C00000"/>
         </w:rPr>
       </w:pPr>
+      <w:proofErr w:type="spellStart"/>
       <w:r>
         <w:rPr>
           <w:rFonts w:ascii="GodOfWar" w:hAnsi="GodOfWar"/>
           <w:color w:val="C00000"/>
         </w:rPr>
+        <w:lastRenderedPageBreak/>
+        <w:t>References</w:t>
+      </w:r>
+      <w:proofErr w:type="spellEnd"/>
+    </w:p>
+    <w:p/>
+    <w:p>
+      <w:r>
+        <w:rPr>
+          <w:u w:val="single"/>
+        </w:rPr>
+        <w:t>SMITE</w:t>
+      </w:r>
+      <w:r>
+        <w:t> : Pour l’univers mythologique et les décors :</w:t>
+      </w:r>
+    </w:p>
+    <w:p>
+      <w:pPr>
+        <w:jc w:val="center"/>
+      </w:pPr>
+      <w:r>
+        <w:rPr>
+          <w:noProof/>
+          <w:lang w:eastAsia="fr-FR"/>
+        </w:rPr>
+        <w:drawing>
+          <wp:inline distT="0" distB="0" distL="0" distR="0" wp14:anchorId="38918A02" wp14:editId="0FFEDDEA">
+            <wp:extent cx="4030675" cy="2519283"/>
+            <wp:effectExtent l="0" t="0" r="8255" b="0"/>
+            <wp:docPr id="2" name="Image 2"/>
+            <wp:cNvGraphicFramePr>
+              <a:graphicFrameLocks xmlns:a="http://schemas.openxmlformats.org/drawingml/2006/main" noChangeAspect="1"/>
+            </wp:cNvGraphicFramePr>
+            <a:graphic xmlns:a="http://schemas.openxmlformats.org/drawingml/2006/main">
+              <a:graphicData uri="http://schemas.openxmlformats.org/drawingml/2006/picture">
+                <pic:pic xmlns:pic="http://schemas.openxmlformats.org/drawingml/2006/picture">
+                  <pic:nvPicPr>
+                    <pic:cNvPr id="2" name="smite.jpg"/>
+                    <pic:cNvPicPr/>
+                  </pic:nvPicPr>
+                  <pic:blipFill>
+                    <a:blip r:embed="rId10" cstate="print">
+                      <a:extLst>
+                        <a:ext uri="{28A0092B-C50C-407E-A947-70E740481C1C}">
+                          <a14:useLocalDpi xmlns:a14="http://schemas.microsoft.com/office/drawing/2010/main" val="0"/>
+                        </a:ext>
+                      </a:extLst>
+                    </a:blip>
+                    <a:stretch>
+                      <a:fillRect/>
+                    </a:stretch>
+                  </pic:blipFill>
+                  <pic:spPr>
+                    <a:xfrm>
+                      <a:off x="0" y="0"/>
+                      <a:ext cx="4040346" cy="2525328"/>
+                    </a:xfrm>
+                    <a:prstGeom prst="rect">
+                      <a:avLst/>
+                    </a:prstGeom>
+                    <a:ln>
+                      <a:noFill/>
+                    </a:ln>
+                    <a:effectLst>
+                      <a:softEdge rad="112500"/>
+                    </a:effectLst>
+                  </pic:spPr>
+                </pic:pic>
+              </a:graphicData>
+            </a:graphic>
+          </wp:inline>
+        </w:drawing>
+      </w:r>
+    </w:p>
+    <w:p>
+      <w:pPr>
+        <w:ind w:left="3540"/>
+        <w:rPr>
+          <w:szCs w:val="36"/>
+        </w:rPr>
+      </w:pPr>
+    </w:p>
+    <w:p>
+      <w:pPr>
+        <w:rPr>
+          <w:szCs w:val="36"/>
+        </w:rPr>
+      </w:pPr>
+      <w:proofErr w:type="spellStart"/>
+      <w:r>
+        <w:rPr>
+          <w:szCs w:val="36"/>
+          <w:u w:val="single"/>
+        </w:rPr>
+        <w:t>God</w:t>
+      </w:r>
+      <w:proofErr w:type="spellEnd"/>
+      <w:r>
+        <w:rPr>
+          <w:szCs w:val="36"/>
+          <w:u w:val="single"/>
+        </w:rPr>
+        <w:t xml:space="preserve"> of </w:t>
+      </w:r>
+      <w:proofErr w:type="spellStart"/>
+      <w:r>
+        <w:rPr>
+          <w:szCs w:val="36"/>
+          <w:u w:val="single"/>
+        </w:rPr>
+        <w:t>War</w:t>
+      </w:r>
+      <w:proofErr w:type="spellEnd"/>
+      <w:r>
+        <w:rPr>
+          <w:szCs w:val="36"/>
+        </w:rPr>
+        <w:t> :</w:t>
+      </w:r>
+      <w:r>
+        <w:rPr>
+          <w:szCs w:val="36"/>
+        </w:rPr>
+        <w:t xml:space="preserve"> Pour son</w:t>
+      </w:r>
+      <w:r>
+        <w:rPr>
+          <w:szCs w:val="36"/>
+        </w:rPr>
+        <w:t xml:space="preserve"> </w:t>
+      </w:r>
+      <w:r>
+        <w:rPr>
+          <w:szCs w:val="36"/>
+        </w:rPr>
+        <w:t>Game Play</w:t>
+      </w:r>
+      <w:r>
+        <w:rPr>
+          <w:szCs w:val="36"/>
+        </w:rPr>
+        <w:t xml:space="preserve"> nerveux et orienté « Action » :</w:t>
+      </w:r>
+    </w:p>
+    <w:p>
+      <w:pPr>
+        <w:jc w:val="center"/>
+        <w:rPr>
+          <w:szCs w:val="36"/>
+        </w:rPr>
+      </w:pPr>
+      <w:r>
+        <w:rPr>
+          <w:noProof/>
+          <w:szCs w:val="36"/>
+          <w:lang w:eastAsia="fr-FR"/>
+        </w:rPr>
+        <w:drawing>
+          <wp:inline distT="0" distB="0" distL="0" distR="0" wp14:anchorId="065D0787" wp14:editId="0D6BE575">
+            <wp:extent cx="4045306" cy="2275541"/>
+            <wp:effectExtent l="0" t="0" r="0" b="0"/>
+            <wp:docPr id="4" name="Image 4"/>
+            <wp:cNvGraphicFramePr>
+              <a:graphicFrameLocks xmlns:a="http://schemas.openxmlformats.org/drawingml/2006/main" noChangeAspect="1"/>
+            </wp:cNvGraphicFramePr>
+            <a:graphic xmlns:a="http://schemas.openxmlformats.org/drawingml/2006/main">
+              <a:graphicData uri="http://schemas.openxmlformats.org/drawingml/2006/picture">
+                <pic:pic xmlns:pic="http://schemas.openxmlformats.org/drawingml/2006/picture">
+                  <pic:nvPicPr>
+                    <pic:cNvPr id="4" name="623203625.jpg"/>
+                    <pic:cNvPicPr/>
+                  </pic:nvPicPr>
+                  <pic:blipFill>
+                    <a:blip r:embed="rId11">
+                      <a:extLst>
+                        <a:ext uri="{28A0092B-C50C-407E-A947-70E740481C1C}">
+                          <a14:useLocalDpi xmlns:a14="http://schemas.microsoft.com/office/drawing/2010/main" val="0"/>
+                        </a:ext>
+                      </a:extLst>
+                    </a:blip>
+                    <a:stretch>
+                      <a:fillRect/>
+                    </a:stretch>
+                  </pic:blipFill>
+                  <pic:spPr>
+                    <a:xfrm>
+                      <a:off x="0" y="0"/>
+                      <a:ext cx="4071254" cy="2290137"/>
+                    </a:xfrm>
+                    <a:prstGeom prst="rect">
+                      <a:avLst/>
+                    </a:prstGeom>
+                    <a:ln>
+                      <a:noFill/>
+                    </a:ln>
+                    <a:effectLst>
+                      <a:softEdge rad="112500"/>
+                    </a:effectLst>
+                  </pic:spPr>
+                </pic:pic>
+              </a:graphicData>
+            </a:graphic>
+          </wp:inline>
+        </w:drawing>
+      </w:r>
+    </w:p>
+    <w:p>
+      <w:pPr>
+        <w:rPr>
+          <w:szCs w:val="36"/>
+        </w:rPr>
+      </w:pPr>
+    </w:p>
+    <w:p>
+      <w:pPr>
+        <w:rPr>
+          <w:szCs w:val="36"/>
+        </w:rPr>
+      </w:pPr>
+    </w:p>
+    <w:p>
+      <w:pPr>
+        <w:rPr>
+          <w:szCs w:val="36"/>
+        </w:rPr>
+      </w:pPr>
+    </w:p>
+    <w:p>
+      <w:pPr>
+        <w:rPr>
+          <w:szCs w:val="36"/>
+        </w:rPr>
+      </w:pPr>
+    </w:p>
+    <w:p>
+      <w:pPr>
+        <w:rPr>
+          <w:szCs w:val="36"/>
+        </w:rPr>
+      </w:pPr>
+    </w:p>
+    <w:p>
+      <w:pPr>
+        <w:rPr>
+          <w:szCs w:val="36"/>
+        </w:rPr>
+      </w:pPr>
+    </w:p>
+    <w:p>
+      <w:pPr>
+        <w:rPr>
+          <w:szCs w:val="36"/>
+        </w:rPr>
+      </w:pPr>
+    </w:p>
+    <w:p>
+      <w:pPr>
+        <w:rPr>
+          <w:szCs w:val="36"/>
+        </w:rPr>
+      </w:pPr>
+    </w:p>
+    <w:p>
+      <w:pPr>
+        <w:rPr>
+          <w:szCs w:val="36"/>
+        </w:rPr>
+      </w:pPr>
+    </w:p>
+    <w:p>
+      <w:pPr>
+        <w:rPr>
+          <w:szCs w:val="36"/>
+        </w:rPr>
+      </w:pPr>
+      <w:r>
+        <w:rPr>
+          <w:szCs w:val="36"/>
+          <w:u w:val="single"/>
+        </w:rPr>
+        <w:lastRenderedPageBreak/>
+        <w:t>Minotaure Maze</w:t>
+      </w:r>
+      <w:r>
+        <w:rPr>
+          <w:szCs w:val="36"/>
+        </w:rPr>
+        <w:t> : Pour le système de course dans un labyrinthe :</w:t>
+      </w:r>
+    </w:p>
+    <w:p>
+      <w:pPr>
+        <w:jc w:val="center"/>
+        <w:rPr>
+          <w:szCs w:val="36"/>
+        </w:rPr>
+      </w:pPr>
+      <w:r>
+        <w:rPr>
+          <w:noProof/>
+          <w:szCs w:val="36"/>
+          <w:lang w:eastAsia="fr-FR"/>
+        </w:rPr>
+        <w:drawing>
+          <wp:inline distT="0" distB="0" distL="0" distR="0" wp14:anchorId="6C1598B6" wp14:editId="63B537E4">
+            <wp:extent cx="3810000" cy="2476500"/>
+            <wp:effectExtent l="0" t="0" r="0" b="0"/>
+            <wp:docPr id="8" name="Image 8"/>
+            <wp:cNvGraphicFramePr>
+              <a:graphicFrameLocks xmlns:a="http://schemas.openxmlformats.org/drawingml/2006/main" noChangeAspect="1"/>
+            </wp:cNvGraphicFramePr>
+            <a:graphic xmlns:a="http://schemas.openxmlformats.org/drawingml/2006/main">
+              <a:graphicData uri="http://schemas.openxmlformats.org/drawingml/2006/picture">
+                <pic:pic xmlns:pic="http://schemas.openxmlformats.org/drawingml/2006/picture">
+                  <pic:nvPicPr>
+                    <pic:cNvPr id="8" name="5_labyrinth_of_the_minotaur_escape_from_darkness.jpg"/>
+                    <pic:cNvPicPr/>
+                  </pic:nvPicPr>
+                  <pic:blipFill>
+                    <a:blip r:embed="rId12">
+                      <a:extLst>
+                        <a:ext uri="{28A0092B-C50C-407E-A947-70E740481C1C}">
+                          <a14:useLocalDpi xmlns:a14="http://schemas.microsoft.com/office/drawing/2010/main" val="0"/>
+                        </a:ext>
+                      </a:extLst>
+                    </a:blip>
+                    <a:stretch>
+                      <a:fillRect/>
+                    </a:stretch>
+                  </pic:blipFill>
+                  <pic:spPr>
+                    <a:xfrm>
+                      <a:off x="0" y="0"/>
+                      <a:ext cx="3810000" cy="2476500"/>
+                    </a:xfrm>
+                    <a:prstGeom prst="rect">
+                      <a:avLst/>
+                    </a:prstGeom>
+                    <a:ln>
+                      <a:noFill/>
+                    </a:ln>
+                    <a:effectLst>
+                      <a:softEdge rad="112500"/>
+                    </a:effectLst>
+                  </pic:spPr>
+                </pic:pic>
+              </a:graphicData>
+            </a:graphic>
+          </wp:inline>
+        </w:drawing>
+      </w:r>
+    </w:p>
+    <w:p>
+      <w:pPr>
+        <w:jc w:val="center"/>
+        <w:rPr>
+          <w:szCs w:val="36"/>
+        </w:rPr>
+      </w:pPr>
+    </w:p>
+    <w:p>
+      <w:pPr>
+        <w:pStyle w:val="Titre1"/>
+        <w:jc w:val="center"/>
+        <w:rPr>
+          <w:rFonts w:ascii="GodOfWar" w:hAnsi="GodOfWar"/>
+          <w:color w:val="C00000"/>
+        </w:rPr>
+      </w:pPr>
+      <w:r>
+        <w:rPr>
+          <w:rFonts w:ascii="GodOfWar" w:hAnsi="GodOfWar"/>
+          <w:color w:val="C00000"/>
+        </w:rPr>
+        <w:t>Personnages</w:t>
+      </w:r>
+    </w:p>
+    <w:p>
+      <w:r>
+        <w:tab/>
+      </w:r>
+      <w:r>
+        <w:tab/>
+      </w:r>
+    </w:p>
+    <w:p>
+      <w:pPr>
+        <w:pStyle w:val="Paragraphedeliste"/>
+        <w:numPr>
+          <w:ilvl w:val="0"/>
+          <w:numId w:val="7"/>
+        </w:numPr>
+        <w:rPr>
+          <w:u w:val="single"/>
+        </w:rPr>
+      </w:pPr>
+      <w:r>
+        <w:rPr>
+          <w:u w:val="single"/>
+        </w:rPr>
+        <w:t>Thésée</w:t>
+      </w:r>
+    </w:p>
+    <w:p>
+      <w:pPr>
+        <w:pStyle w:val="Paragraphedeliste"/>
+        <w:ind w:left="1770"/>
+        <w:rPr>
+          <w:u w:val="single"/>
+        </w:rPr>
+      </w:pPr>
+    </w:p>
+    <w:p>
+      <w:pPr>
+        <w:pStyle w:val="Paragraphedeliste"/>
+        <w:ind w:left="1770"/>
+        <w:rPr>
+          <w:u w:val="single"/>
+        </w:rPr>
+      </w:pPr>
+      <w:r>
+        <w:rPr>
+          <w:noProof/>
+          <w:u w:val="single"/>
+          <w:lang w:eastAsia="fr-FR"/>
+        </w:rPr>
+        <w:drawing>
+          <wp:anchor distT="0" distB="0" distL="114300" distR="114300" simplePos="0" relativeHeight="251668480" behindDoc="1" locked="0" layoutInCell="1" allowOverlap="1" wp14:anchorId="60FC3B0D" wp14:editId="60B130D7">
+            <wp:simplePos x="0" y="0"/>
+            <wp:positionH relativeFrom="column">
+              <wp:posOffset>1125880</wp:posOffset>
+            </wp:positionH>
+            <wp:positionV relativeFrom="paragraph">
+              <wp:posOffset>-127</wp:posOffset>
+            </wp:positionV>
+            <wp:extent cx="1449305" cy="1865376"/>
+            <wp:effectExtent l="0" t="0" r="0" b="1905"/>
+            <wp:wrapSquare wrapText="bothSides"/>
+            <wp:docPr id="9" name="Image 9"/>
+            <wp:cNvGraphicFramePr>
+              <a:graphicFrameLocks xmlns:a="http://schemas.openxmlformats.org/drawingml/2006/main" noChangeAspect="1"/>
+            </wp:cNvGraphicFramePr>
+            <a:graphic xmlns:a="http://schemas.openxmlformats.org/drawingml/2006/main">
+              <a:graphicData uri="http://schemas.openxmlformats.org/drawingml/2006/picture">
+                <pic:pic xmlns:pic="http://schemas.openxmlformats.org/drawingml/2006/picture">
+                  <pic:nvPicPr>
+                    <pic:cNvPr id="9" name="Thésée.jpg"/>
+                    <pic:cNvPicPr/>
+                  </pic:nvPicPr>
+                  <pic:blipFill>
+                    <a:blip r:embed="rId13" cstate="print">
+                      <a:extLst>
+                        <a:ext uri="{28A0092B-C50C-407E-A947-70E740481C1C}">
+                          <a14:useLocalDpi xmlns:a14="http://schemas.microsoft.com/office/drawing/2010/main" val="0"/>
+                        </a:ext>
+                      </a:extLst>
+                    </a:blip>
+                    <a:stretch>
+                      <a:fillRect/>
+                    </a:stretch>
+                  </pic:blipFill>
+                  <pic:spPr>
+                    <a:xfrm>
+                      <a:off x="0" y="0"/>
+                      <a:ext cx="1449305" cy="1865376"/>
+                    </a:xfrm>
+                    <a:prstGeom prst="rect">
+                      <a:avLst/>
+                    </a:prstGeom>
+                  </pic:spPr>
+                </pic:pic>
+              </a:graphicData>
+            </a:graphic>
+          </wp:anchor>
+        </w:drawing>
+      </w:r>
+    </w:p>
+    <w:p>
+      <w:pPr>
+        <w:pStyle w:val="Paragraphedeliste"/>
+        <w:ind w:left="1770"/>
+      </w:pPr>
+      <w:r>
+        <w:t>Dans la mythologie grecque, est un héros de l'Attique, fils d'Égée et d'</w:t>
+      </w:r>
+      <w:proofErr w:type="spellStart"/>
+      <w:r>
+        <w:t>Éthra</w:t>
+      </w:r>
+      <w:proofErr w:type="spellEnd"/>
+      <w:r>
+        <w:t xml:space="preserve">. </w:t>
+      </w:r>
+    </w:p>
+    <w:p>
+      <w:pPr>
+        <w:pStyle w:val="Paragraphedeliste"/>
+        <w:ind w:left="1770" w:firstLine="354"/>
+      </w:pPr>
+      <w:r>
+        <w:t>Athènes vit un drame : depuis la mort de son fils et sa victoire sur les Athéniens, Minos, roi de Crète, exige que la ville lui envoie tous les 9 ans un tribut de sept jeunes hommes et de sept jeunes filles qu'il donne en pâture au Minotaure. Thésée décide de mettre fin à ce carnage et se rend en Crète avec les jeunes victimes afin de tuer le monstre3. Égée fait tout pour le convaincre de rester,</w:t>
+      </w:r>
+      <w:r>
+        <w:t xml:space="preserve"> mais Thésée reste inébranlable</w:t>
+      </w:r>
+      <w:r>
+        <w:t>.</w:t>
+      </w:r>
+      <w:r>
+        <w:t xml:space="preserve"> C’est grâce au pouvoir du fil d’Ariane et du glaive d’Ariane qu’il pourra tuer le minotaure et retrouver la sortie du labyrinthe.</w:t>
+      </w:r>
+    </w:p>
+    <w:p>
+      <w:r>
+        <w:tab/>
+      </w:r>
+      <w:r>
+        <w:tab/>
+      </w:r>
+    </w:p>
+    <w:p>
+      <w:pPr>
+        <w:pStyle w:val="Paragraphedeliste"/>
+        <w:numPr>
+          <w:ilvl w:val="0"/>
+          <w:numId w:val="7"/>
+        </w:numPr>
+        <w:rPr>
+          <w:u w:val="single"/>
+        </w:rPr>
+      </w:pPr>
+      <w:r>
+        <w:rPr>
+          <w:u w:val="single"/>
+        </w:rPr>
+        <w:t>Dédale</w:t>
+      </w:r>
+    </w:p>
+    <w:p>
+      <w:pPr>
+        <w:pStyle w:val="Paragraphedeliste"/>
+        <w:ind w:left="1770"/>
+        <w:rPr>
+          <w:u w:val="single"/>
+        </w:rPr>
+      </w:pPr>
+      <w:r>
+        <w:rPr>
+          <w:noProof/>
+          <w:u w:val="single"/>
+          <w:lang w:eastAsia="fr-FR"/>
+        </w:rPr>
+        <w:drawing>
+          <wp:anchor distT="0" distB="0" distL="114300" distR="114300" simplePos="0" relativeHeight="251669504" behindDoc="0" locked="0" layoutInCell="1" allowOverlap="1" wp14:anchorId="618E0D15" wp14:editId="2162904A">
+            <wp:simplePos x="0" y="0"/>
+            <wp:positionH relativeFrom="column">
+              <wp:posOffset>1125880</wp:posOffset>
+            </wp:positionH>
+            <wp:positionV relativeFrom="paragraph">
+              <wp:posOffset>-2286</wp:posOffset>
+            </wp:positionV>
+            <wp:extent cx="1298119" cy="1836116"/>
+            <wp:effectExtent l="0" t="0" r="0" b="0"/>
+            <wp:wrapSquare wrapText="bothSides"/>
+            <wp:docPr id="11" name="Image 11"/>
+            <wp:cNvGraphicFramePr>
+              <a:graphicFrameLocks xmlns:a="http://schemas.openxmlformats.org/drawingml/2006/main" noChangeAspect="1"/>
+            </wp:cNvGraphicFramePr>
+            <a:graphic xmlns:a="http://schemas.openxmlformats.org/drawingml/2006/main">
+              <a:graphicData uri="http://schemas.openxmlformats.org/drawingml/2006/picture">
+                <pic:pic xmlns:pic="http://schemas.openxmlformats.org/drawingml/2006/picture">
+                  <pic:nvPicPr>
+                    <pic:cNvPr id="11" name="Dedale.jpg"/>
+                    <pic:cNvPicPr/>
+                  </pic:nvPicPr>
+                  <pic:blipFill>
+                    <a:blip r:embed="rId14" cstate="print">
+                      <a:extLst>
+                        <a:ext uri="{28A0092B-C50C-407E-A947-70E740481C1C}">
+                          <a14:useLocalDpi xmlns:a14="http://schemas.microsoft.com/office/drawing/2010/main" val="0"/>
+                        </a:ext>
+                      </a:extLst>
+                    </a:blip>
+                    <a:stretch>
+                      <a:fillRect/>
+                    </a:stretch>
+                  </pic:blipFill>
+                  <pic:spPr>
+                    <a:xfrm>
+                      <a:off x="0" y="0"/>
+                      <a:ext cx="1298119" cy="1836116"/>
+                    </a:xfrm>
+                    <a:prstGeom prst="rect">
+                      <a:avLst/>
+                    </a:prstGeom>
+                  </pic:spPr>
+                </pic:pic>
+              </a:graphicData>
+            </a:graphic>
+          </wp:anchor>
+        </w:drawing>
+      </w:r>
+    </w:p>
+    <w:p>
+      <w:pPr>
+        <w:pStyle w:val="Paragraphedeliste"/>
+        <w:ind w:left="1770"/>
+      </w:pPr>
+      <w:r>
+        <w:t>Dédale  est un personnage de la mythologie grecque, un Athénien, descendant de la famille royale issue de Cécrops. Il est principalement connu pour être un inventeur, un sculpteur et un grand architecte, alliant génie esthétique et ingéniosité technique et pour avoir notamment conçu le labyrinthe pour enfermer le Minotaure.</w:t>
+      </w:r>
+      <w:r>
+        <w:t xml:space="preserve"> Il utilisera son ingéniosité pour sortir Thésée, son fils Icare ainsi que lui du Labyrinthe.</w:t>
+      </w:r>
+    </w:p>
+    <w:p>
+      <w:pPr>
+        <w:pStyle w:val="Paragraphedeliste"/>
+        <w:ind w:left="1770"/>
+      </w:pPr>
+    </w:p>
+    <w:p>
+      <w:pPr>
+        <w:pStyle w:val="Paragraphedeliste"/>
+        <w:ind w:left="1770"/>
+      </w:pPr>
+    </w:p>
+    <w:p>
+      <w:pPr>
+        <w:pStyle w:val="Paragraphedeliste"/>
+        <w:numPr>
+          <w:ilvl w:val="0"/>
+          <w:numId w:val="7"/>
+        </w:numPr>
+        <w:rPr>
+          <w:u w:val="single"/>
+        </w:rPr>
+      </w:pPr>
+      <w:r>
+        <w:rPr>
+          <w:u w:val="single"/>
+        </w:rPr>
+        <w:lastRenderedPageBreak/>
+        <w:t>Icare</w:t>
+      </w:r>
+    </w:p>
+    <w:p>
+      <w:pPr>
+        <w:pStyle w:val="Paragraphedeliste"/>
+        <w:ind w:left="1770"/>
+      </w:pPr>
+      <w:r>
+        <w:rPr>
+          <w:noProof/>
+          <w:lang w:eastAsia="fr-FR"/>
+        </w:rPr>
+        <w:drawing>
+          <wp:anchor distT="0" distB="0" distL="114300" distR="114300" simplePos="0" relativeHeight="251670528" behindDoc="0" locked="0" layoutInCell="1" allowOverlap="1" wp14:anchorId="57849314" wp14:editId="7E60AA01">
+            <wp:simplePos x="0" y="0"/>
+            <wp:positionH relativeFrom="column">
+              <wp:posOffset>1125880</wp:posOffset>
+            </wp:positionH>
+            <wp:positionV relativeFrom="paragraph">
+              <wp:posOffset>2311</wp:posOffset>
+            </wp:positionV>
+            <wp:extent cx="1323978" cy="1872692"/>
+            <wp:effectExtent l="0" t="0" r="0" b="0"/>
+            <wp:wrapSquare wrapText="bothSides"/>
+            <wp:docPr id="12" name="Image 12"/>
+            <wp:cNvGraphicFramePr>
+              <a:graphicFrameLocks xmlns:a="http://schemas.openxmlformats.org/drawingml/2006/main" noChangeAspect="1"/>
+            </wp:cNvGraphicFramePr>
+            <a:graphic xmlns:a="http://schemas.openxmlformats.org/drawingml/2006/main">
+              <a:graphicData uri="http://schemas.openxmlformats.org/drawingml/2006/picture">
+                <pic:pic xmlns:pic="http://schemas.openxmlformats.org/drawingml/2006/picture">
+                  <pic:nvPicPr>
+                    <pic:cNvPr id="12" name="Icare.jpg"/>
+                    <pic:cNvPicPr/>
+                  </pic:nvPicPr>
+                  <pic:blipFill>
+                    <a:blip r:embed="rId15" cstate="print">
+                      <a:extLst>
+                        <a:ext uri="{28A0092B-C50C-407E-A947-70E740481C1C}">
+                          <a14:useLocalDpi xmlns:a14="http://schemas.microsoft.com/office/drawing/2010/main" val="0"/>
+                        </a:ext>
+                      </a:extLst>
+                    </a:blip>
+                    <a:stretch>
+                      <a:fillRect/>
+                    </a:stretch>
+                  </pic:blipFill>
+                  <pic:spPr>
+                    <a:xfrm>
+                      <a:off x="0" y="0"/>
+                      <a:ext cx="1323978" cy="1872692"/>
+                    </a:xfrm>
+                    <a:prstGeom prst="rect">
+                      <a:avLst/>
+                    </a:prstGeom>
+                  </pic:spPr>
+                </pic:pic>
+              </a:graphicData>
+            </a:graphic>
+          </wp:anchor>
+        </w:drawing>
+      </w:r>
+    </w:p>
+    <w:p>
+      <w:pPr>
+        <w:pStyle w:val="Paragraphedeliste"/>
+        <w:ind w:left="1770"/>
+      </w:pPr>
+      <w:r>
+        <w:t>Dans la mythologie grecque, Icare  est le fils de l'architecte Dédale</w:t>
+      </w:r>
+      <w:r>
+        <w:t>. Son père lui construisit des ailes de cire afin de s’enfuir du Labyrinthe. Mais il ne devra pas se rapprocher trop près du Soleil à cause de la chaleur, ni trop près de la mer à cause de l’humidité.</w:t>
+      </w:r>
+    </w:p>
+    <w:p>
+      <w:pPr>
+        <w:pStyle w:val="Paragraphedeliste"/>
+        <w:ind w:left="1770"/>
+      </w:pPr>
+    </w:p>
+    <w:p>
+      <w:pPr>
+        <w:pStyle w:val="Paragraphedeliste"/>
+        <w:ind w:left="1770"/>
+      </w:pPr>
+    </w:p>
+    <w:p>
+      <w:pPr>
+        <w:pStyle w:val="Paragraphedeliste"/>
+        <w:ind w:left="1770"/>
+      </w:pPr>
+    </w:p>
+    <w:p>
+      <w:pPr>
+        <w:pStyle w:val="Paragraphedeliste"/>
+        <w:ind w:left="1770"/>
+      </w:pPr>
+    </w:p>
+    <w:p>
+      <w:pPr>
+        <w:pStyle w:val="Paragraphedeliste"/>
+        <w:ind w:left="1770"/>
+      </w:pPr>
+    </w:p>
+    <w:p>
+      <w:pPr>
+        <w:pStyle w:val="Paragraphedeliste"/>
+        <w:numPr>
+          <w:ilvl w:val="0"/>
+          <w:numId w:val="7"/>
+        </w:numPr>
+        <w:rPr>
+          <w:u w:val="single"/>
+        </w:rPr>
+      </w:pPr>
+      <w:r>
+        <w:rPr>
+          <w:u w:val="single"/>
+        </w:rPr>
+        <w:t>Minotaure</w:t>
+      </w:r>
+    </w:p>
+    <w:p>
+      <w:pPr>
+        <w:pStyle w:val="Paragraphedeliste"/>
+        <w:ind w:left="1770"/>
+      </w:pPr>
+      <w:r>
+        <w:rPr>
+          <w:noProof/>
+          <w:lang w:eastAsia="fr-FR"/>
+        </w:rPr>
+        <w:drawing>
+          <wp:anchor distT="0" distB="0" distL="114300" distR="114300" simplePos="0" relativeHeight="251671552" behindDoc="0" locked="0" layoutInCell="1" allowOverlap="1" wp14:anchorId="258065C9" wp14:editId="14CC9A52">
+            <wp:simplePos x="0" y="0"/>
+            <wp:positionH relativeFrom="column">
+              <wp:posOffset>1125880</wp:posOffset>
+            </wp:positionH>
+            <wp:positionV relativeFrom="paragraph">
+              <wp:posOffset>2972</wp:posOffset>
+            </wp:positionV>
+            <wp:extent cx="1225714" cy="1733702"/>
+            <wp:effectExtent l="0" t="0" r="0" b="0"/>
+            <wp:wrapSquare wrapText="bothSides"/>
+            <wp:docPr id="13" name="Image 13"/>
+            <wp:cNvGraphicFramePr>
+              <a:graphicFrameLocks xmlns:a="http://schemas.openxmlformats.org/drawingml/2006/main" noChangeAspect="1"/>
+            </wp:cNvGraphicFramePr>
+            <a:graphic xmlns:a="http://schemas.openxmlformats.org/drawingml/2006/main">
+              <a:graphicData uri="http://schemas.openxmlformats.org/drawingml/2006/picture">
+                <pic:pic xmlns:pic="http://schemas.openxmlformats.org/drawingml/2006/picture">
+                  <pic:nvPicPr>
+                    <pic:cNvPr id="13" name="Minotaure.jpg"/>
+                    <pic:cNvPicPr/>
+                  </pic:nvPicPr>
+                  <pic:blipFill>
+                    <a:blip r:embed="rId16" cstate="print">
+                      <a:extLst>
+                        <a:ext uri="{28A0092B-C50C-407E-A947-70E740481C1C}">
+                          <a14:useLocalDpi xmlns:a14="http://schemas.microsoft.com/office/drawing/2010/main" val="0"/>
+                        </a:ext>
+                      </a:extLst>
+                    </a:blip>
+                    <a:stretch>
+                      <a:fillRect/>
+                    </a:stretch>
+                  </pic:blipFill>
+                  <pic:spPr>
+                    <a:xfrm>
+                      <a:off x="0" y="0"/>
+                      <a:ext cx="1225714" cy="1733702"/>
+                    </a:xfrm>
+                    <a:prstGeom prst="rect">
+                      <a:avLst/>
+                    </a:prstGeom>
+                  </pic:spPr>
+                </pic:pic>
+              </a:graphicData>
+            </a:graphic>
+          </wp:anchor>
+        </w:drawing>
+      </w:r>
+    </w:p>
+    <w:p>
+      <w:pPr>
+        <w:pStyle w:val="Paragraphedeliste"/>
+        <w:ind w:left="1770"/>
+      </w:pPr>
+      <w:r>
+        <w:t>Le Minotaure est, dans la mythologie grecque, un monstre fabuleux possédant le corps d'un homme et la tête d'un</w:t>
+      </w:r>
+      <w:r>
+        <w:t xml:space="preserve"> taureau</w:t>
+      </w:r>
+      <w:r>
+        <w:t>. Né des amours de Pasiphaé et d'un taureau blanc envoyé par Poséidon, il fut enfermé par le roi Minos dans le labyrinthe, situé au centre de la Crète, qui fut construit spécialement par Dédale afin qu'il ne puisse s'en échapper et que nul ne découvre son existence.</w:t>
+      </w:r>
+    </w:p>
+    <w:p>
+      <w:pPr>
+        <w:pStyle w:val="Paragraphedeliste"/>
+        <w:ind w:left="1770"/>
+      </w:pPr>
+    </w:p>
+    <w:p>
+      <w:pPr>
+        <w:pStyle w:val="Paragraphedeliste"/>
+        <w:numPr>
+          <w:ilvl w:val="0"/>
+          <w:numId w:val="7"/>
+        </w:numPr>
+        <w:rPr>
+          <w:u w:val="single"/>
+        </w:rPr>
+      </w:pPr>
+      <w:r>
+        <w:rPr>
+          <w:u w:val="single"/>
+        </w:rPr>
+        <w:t>Persée</w:t>
+      </w:r>
+    </w:p>
+    <w:p>
+      <w:pPr>
+        <w:pStyle w:val="Paragraphedeliste"/>
+        <w:ind w:left="1770"/>
+      </w:pPr>
+      <w:r>
+        <w:rPr>
+          <w:noProof/>
+          <w:lang w:eastAsia="fr-FR"/>
+        </w:rPr>
+        <w:drawing>
+          <wp:anchor distT="0" distB="0" distL="114300" distR="114300" simplePos="0" relativeHeight="251672576" behindDoc="0" locked="0" layoutInCell="1" allowOverlap="1" wp14:anchorId="28A07346" wp14:editId="1657EC6E">
+            <wp:simplePos x="0" y="0"/>
+            <wp:positionH relativeFrom="column">
+              <wp:posOffset>1125880</wp:posOffset>
+            </wp:positionH>
+            <wp:positionV relativeFrom="paragraph">
+              <wp:posOffset>-2413</wp:posOffset>
+            </wp:positionV>
+            <wp:extent cx="1215370" cy="1719072"/>
+            <wp:effectExtent l="0" t="0" r="4445" b="0"/>
+            <wp:wrapSquare wrapText="bothSides"/>
+            <wp:docPr id="14" name="Image 14"/>
+            <wp:cNvGraphicFramePr>
+              <a:graphicFrameLocks xmlns:a="http://schemas.openxmlformats.org/drawingml/2006/main" noChangeAspect="1"/>
+            </wp:cNvGraphicFramePr>
+            <a:graphic xmlns:a="http://schemas.openxmlformats.org/drawingml/2006/main">
+              <a:graphicData uri="http://schemas.openxmlformats.org/drawingml/2006/picture">
+                <pic:pic xmlns:pic="http://schemas.openxmlformats.org/drawingml/2006/picture">
+                  <pic:nvPicPr>
+                    <pic:cNvPr id="14" name="Percée.jpg"/>
+                    <pic:cNvPicPr/>
+                  </pic:nvPicPr>
+                  <pic:blipFill>
+                    <a:blip r:embed="rId17" cstate="print">
+                      <a:extLst>
+                        <a:ext uri="{28A0092B-C50C-407E-A947-70E740481C1C}">
+                          <a14:useLocalDpi xmlns:a14="http://schemas.microsoft.com/office/drawing/2010/main" val="0"/>
+                        </a:ext>
+                      </a:extLst>
+                    </a:blip>
+                    <a:stretch>
+                      <a:fillRect/>
+                    </a:stretch>
+                  </pic:blipFill>
+                  <pic:spPr>
+                    <a:xfrm>
+                      <a:off x="0" y="0"/>
+                      <a:ext cx="1215370" cy="1719072"/>
+                    </a:xfrm>
+                    <a:prstGeom prst="rect">
+                      <a:avLst/>
+                    </a:prstGeom>
+                  </pic:spPr>
+                </pic:pic>
+              </a:graphicData>
+            </a:graphic>
+          </wp:anchor>
+        </w:drawing>
+      </w:r>
+    </w:p>
+    <w:p>
+      <w:pPr>
+        <w:pStyle w:val="Paragraphedeliste"/>
+        <w:ind w:left="1770"/>
+      </w:pPr>
+      <w:r>
+        <w:t xml:space="preserve">Persée, </w:t>
+      </w:r>
+      <w:r>
+        <w:t>roi d'Argos, est l'un des plus grands héros de la mythologie grecque.</w:t>
+      </w:r>
+      <w:r>
+        <w:t xml:space="preserve"> Il </w:t>
+      </w:r>
+      <w:r>
+        <w:t xml:space="preserve">se voit confier par </w:t>
+      </w:r>
+      <w:proofErr w:type="spellStart"/>
+      <w:r>
+        <w:t>Polydectès</w:t>
+      </w:r>
+      <w:proofErr w:type="spellEnd"/>
+      <w:r>
+        <w:t xml:space="preserve">, le roi de </w:t>
+      </w:r>
+      <w:r>
+        <w:t xml:space="preserve">l'île de </w:t>
+      </w:r>
+      <w:proofErr w:type="spellStart"/>
+      <w:r>
+        <w:t>Sériphos</w:t>
+      </w:r>
+      <w:proofErr w:type="spellEnd"/>
+      <w:r>
+        <w:t>, la mission de tuer la Gorgone Méduse, dont la chevelure est faite de serpents et dont le regard pétrifie ceux qu'il atteint.</w:t>
+      </w:r>
+      <w:r>
+        <w:t xml:space="preserve"> Il devra se servir du pouvoir de la tête de Méduse pour vaincre le Kraken et </w:t>
+      </w:r>
+      <w:r>
+        <w:t>Poséidon</w:t>
+      </w:r>
+      <w:r>
+        <w:t>.</w:t>
+      </w:r>
+    </w:p>
+    <w:p>
+      <w:pPr>
+        <w:pStyle w:val="Paragraphedeliste"/>
+        <w:ind w:left="1770"/>
+      </w:pPr>
+    </w:p>
+    <w:p>
+      <w:pPr>
+        <w:pStyle w:val="Paragraphedeliste"/>
+        <w:ind w:left="1770"/>
+      </w:pPr>
+    </w:p>
+    <w:p>
+      <w:pPr>
+        <w:pStyle w:val="Paragraphedeliste"/>
+        <w:numPr>
+          <w:ilvl w:val="0"/>
+          <w:numId w:val="7"/>
+        </w:numPr>
+        <w:rPr>
+          <w:u w:val="single"/>
+        </w:rPr>
+      </w:pPr>
+      <w:r>
+        <w:rPr>
+          <w:u w:val="single"/>
+        </w:rPr>
+        <w:t>Poséidon</w:t>
+      </w:r>
+    </w:p>
+    <w:p>
+      <w:pPr>
+        <w:pStyle w:val="Paragraphedeliste"/>
+        <w:ind w:left="1770"/>
+      </w:pPr>
+      <w:r>
+        <w:rPr>
+          <w:noProof/>
+          <w:lang w:eastAsia="fr-FR"/>
+        </w:rPr>
+        <w:drawing>
+          <wp:anchor distT="0" distB="0" distL="114300" distR="114300" simplePos="0" relativeHeight="251673600" behindDoc="0" locked="0" layoutInCell="1" allowOverlap="1" wp14:anchorId="4AF83446" wp14:editId="69BFD6BD">
+            <wp:simplePos x="0" y="0"/>
+            <wp:positionH relativeFrom="column">
+              <wp:posOffset>1125880</wp:posOffset>
+            </wp:positionH>
+            <wp:positionV relativeFrom="paragraph">
+              <wp:posOffset>-483</wp:posOffset>
+            </wp:positionV>
+            <wp:extent cx="1184340" cy="1675181"/>
+            <wp:effectExtent l="0" t="0" r="0" b="1270"/>
+            <wp:wrapSquare wrapText="bothSides"/>
+            <wp:docPr id="15" name="Image 15"/>
+            <wp:cNvGraphicFramePr>
+              <a:graphicFrameLocks xmlns:a="http://schemas.openxmlformats.org/drawingml/2006/main" noChangeAspect="1"/>
+            </wp:cNvGraphicFramePr>
+            <a:graphic xmlns:a="http://schemas.openxmlformats.org/drawingml/2006/main">
+              <a:graphicData uri="http://schemas.openxmlformats.org/drawingml/2006/picture">
+                <pic:pic xmlns:pic="http://schemas.openxmlformats.org/drawingml/2006/picture">
+                  <pic:nvPicPr>
+                    <pic:cNvPr id="15" name="Poseidon.jpg"/>
+                    <pic:cNvPicPr/>
+                  </pic:nvPicPr>
+                  <pic:blipFill>
+                    <a:blip r:embed="rId18" cstate="print">
+                      <a:extLst>
+                        <a:ext uri="{28A0092B-C50C-407E-A947-70E740481C1C}">
+                          <a14:useLocalDpi xmlns:a14="http://schemas.microsoft.com/office/drawing/2010/main" val="0"/>
+                        </a:ext>
+                      </a:extLst>
+                    </a:blip>
+                    <a:stretch>
+                      <a:fillRect/>
+                    </a:stretch>
+                  </pic:blipFill>
+                  <pic:spPr>
+                    <a:xfrm>
+                      <a:off x="0" y="0"/>
+                      <a:ext cx="1184340" cy="1675181"/>
+                    </a:xfrm>
+                    <a:prstGeom prst="rect">
+                      <a:avLst/>
+                    </a:prstGeom>
+                  </pic:spPr>
+                </pic:pic>
+              </a:graphicData>
+            </a:graphic>
+          </wp:anchor>
+        </w:drawing>
+      </w:r>
+    </w:p>
+    <w:p>
+      <w:pPr>
+        <w:pStyle w:val="Paragraphedeliste"/>
+        <w:ind w:left="1770"/>
+      </w:pPr>
+      <w:r>
+        <w:t xml:space="preserve">Poséidon  est le dieu des mers et des océans en furie, ainsi que l'« ébranleur du sol » — dieu des tremblements de terre et des sources dans la mythologie grecque. Son symbole principal est le trident, qu'il reçoit des Cyclopes pendant la </w:t>
+      </w:r>
+      <w:proofErr w:type="spellStart"/>
+      <w:r>
+        <w:t>Titanomachie</w:t>
+      </w:r>
+      <w:proofErr w:type="spellEnd"/>
+      <w:r>
+        <w:t>. Il peut contrôler le Kraken et devra se servir de ce pouvoir pour vaincre Percée.</w:t>
+      </w:r>
+    </w:p>
+    <w:p>
+      <w:pPr>
+        <w:pStyle w:val="Paragraphedeliste"/>
+        <w:ind w:left="1770"/>
+      </w:pPr>
+    </w:p>
+    <w:p>
+      <w:pPr>
+        <w:pStyle w:val="Paragraphedeliste"/>
+        <w:ind w:left="1770"/>
+      </w:pPr>
+    </w:p>
+    <w:p>
+      <w:pPr>
+        <w:pStyle w:val="Paragraphedeliste"/>
+        <w:ind w:left="1770"/>
+      </w:pPr>
+    </w:p>
+    <w:p>
+      <w:pPr>
+        <w:pStyle w:val="Paragraphedeliste"/>
+        <w:ind w:left="1770"/>
+      </w:pPr>
+    </w:p>
+    <w:p>
+      <w:pPr>
+        <w:pStyle w:val="Paragraphedeliste"/>
+        <w:ind w:left="1770"/>
+      </w:pPr>
+    </w:p>
+    <w:p>
+      <w:pPr>
+        <w:pStyle w:val="Titre1"/>
+        <w:numPr>
+          <w:ilvl w:val="0"/>
+          <w:numId w:val="6"/>
+        </w:numPr>
+        <w:rPr>
+          <w:rFonts w:ascii="GodOfWar" w:hAnsi="GodOfWar"/>
+          <w:color w:val="C00000"/>
+          <w:sz w:val="36"/>
+          <w:szCs w:val="36"/>
+        </w:rPr>
+      </w:pPr>
+      <w:r>
+        <w:rPr>
+          <w:rFonts w:ascii="GodOfWar" w:hAnsi="GodOfWar"/>
+          <w:color w:val="C00000"/>
+          <w:sz w:val="36"/>
+          <w:szCs w:val="36"/>
+        </w:rPr>
+        <w:lastRenderedPageBreak/>
+        <w:t>GAMEPLAY</w:t>
+      </w:r>
+    </w:p>
+    <w:p>
+      <w:pPr>
+        <w:rPr>
+          <w:szCs w:val="36"/>
+        </w:rPr>
+      </w:pPr>
+    </w:p>
+    <w:p>
+      <w:pPr>
+        <w:pStyle w:val="Titre1"/>
+        <w:jc w:val="center"/>
+        <w:rPr>
+          <w:rFonts w:ascii="GodOfWar" w:hAnsi="GodOfWar"/>
+          <w:color w:val="C00000"/>
+        </w:rPr>
+      </w:pPr>
+      <w:r>
+        <w:rPr>
+          <w:rFonts w:ascii="GodOfWar" w:hAnsi="GodOfWar"/>
+          <w:color w:val="C00000"/>
+        </w:rPr>
         <w:t>SYSTEME DE JEU</w:t>
       </w:r>
     </w:p>
@@ -1400,63 +2616,284 @@
           <w:b/>
           <w:szCs w:val="36"/>
         </w:rPr>
-        <w:t>But du jeu :</w:t>
-      </w:r>
-      <w:r>
+        <w:t xml:space="preserve">But du jeu : </w:t>
+      </w:r>
+      <w:r>
+        <w:rPr>
+          <w:szCs w:val="36"/>
+        </w:rPr>
+        <w:t>Remporter la bataille choisie.</w:t>
+      </w:r>
+    </w:p>
+    <w:p>
+      <w:pPr>
         <w:rPr>
           <w:b/>
           <w:szCs w:val="36"/>
         </w:rPr>
-        <w:t xml:space="preserve"> </w:t>
-      </w:r>
-      <w:r>
-        <w:rPr>
-          <w:szCs w:val="36"/>
-        </w:rPr>
-        <w:t>Remporter la bataille choisie.</w:t>
-      </w:r>
-    </w:p>
-    <w:p>
-      <w:pPr>
+      </w:pPr>
+      <w:r>
         <w:rPr>
           <w:b/>
           <w:szCs w:val="36"/>
         </w:rPr>
+        <w:t xml:space="preserve">Objectif du joueur : </w:t>
+      </w:r>
+      <w:r>
+        <w:rPr>
+          <w:szCs w:val="36"/>
+        </w:rPr>
+        <w:t>Vaincre ses ennemis et atteindre les objectifs garantissant sa victoire.</w:t>
+      </w:r>
+    </w:p>
+    <w:p>
+      <w:pPr>
+        <w:rPr>
+          <w:szCs w:val="36"/>
+        </w:rPr>
       </w:pPr>
       <w:r>
         <w:rPr>
           <w:b/>
           <w:szCs w:val="36"/>
         </w:rPr>
-        <w:t>Objectif du joueur :</w:t>
-      </w:r>
+        <w:t>Types d’interactions sur les champions</w:t>
+      </w:r>
+      <w:r>
+        <w:rPr>
+          <w:szCs w:val="36"/>
+        </w:rPr>
+        <w:t>: Les champions ont des capacités qui leurs sont propres. Les champions diffèrent selon le mode de jeu. Mais dans chaque mode les champions d’équipe adverse pourront s’entretuer.</w:t>
+      </w:r>
+      <w:r>
+        <w:rPr>
+          <w:szCs w:val="36"/>
+        </w:rPr>
+        <w:t xml:space="preserve"> De plus, le joueur a le choix de son camp, dans chaque bataille.</w:t>
+      </w:r>
+      <w:r>
+        <w:rPr>
+          <w:szCs w:val="36"/>
+        </w:rPr>
+        <w:t xml:space="preserve"> Dans le labyrinthe de Dédales, les héros pourront activer des sorts sur leurs alliés.</w:t>
+      </w:r>
+    </w:p>
+    <w:p>
+      <w:pPr>
+        <w:rPr>
+          <w:szCs w:val="36"/>
+        </w:rPr>
+      </w:pPr>
       <w:r>
         <w:rPr>
           <w:b/>
           <w:szCs w:val="36"/>
         </w:rPr>
-        <w:t xml:space="preserve"> </w:t>
-      </w:r>
-      <w:r>
-        <w:rPr>
-          <w:szCs w:val="36"/>
-        </w:rPr>
-        <w:t>Vaincre ses ennemis et atteindre les objectifs garantissant sa victoire.</w:t>
-      </w:r>
-    </w:p>
-    <w:p>
-      <w:pPr>
-        <w:rPr>
-          <w:szCs w:val="36"/>
-        </w:rPr>
-      </w:pPr>
-      <w:r>
+        <w:t xml:space="preserve">Types d’interactions sur l’environnement : </w:t>
+      </w:r>
+      <w:r>
+        <w:rPr>
+          <w:szCs w:val="36"/>
+        </w:rPr>
+        <w:t>Selon</w:t>
+      </w:r>
+      <w:r>
+        <w:rPr>
+          <w:szCs w:val="36"/>
+        </w:rPr>
+        <w:t>,</w:t>
+      </w:r>
+      <w:r>
+        <w:rPr>
+          <w:szCs w:val="36"/>
+        </w:rPr>
+        <w:t xml:space="preserve"> le mode il existe différents types d’interaction avec le décor. Dans le labyrinthe de Dédale, certain</w:t>
+      </w:r>
+      <w:r>
+        <w:rPr>
+          <w:szCs w:val="36"/>
+        </w:rPr>
+        <w:t>s</w:t>
+      </w:r>
+      <w:r>
+        <w:rPr>
+          <w:szCs w:val="36"/>
+        </w:rPr>
+        <w:t xml:space="preserve"> champion</w:t>
+      </w:r>
+      <w:r>
+        <w:rPr>
+          <w:szCs w:val="36"/>
+        </w:rPr>
+        <w:t>s</w:t>
+      </w:r>
+      <w:r>
+        <w:rPr>
+          <w:szCs w:val="36"/>
+        </w:rPr>
+        <w:t xml:space="preserve"> pourront passer à travers les m</w:t>
+      </w:r>
+      <w:r>
+        <w:rPr>
+          <w:szCs w:val="36"/>
+        </w:rPr>
+        <w:t>urs</w:t>
+      </w:r>
+      <w:r>
+        <w:rPr>
+          <w:szCs w:val="36"/>
+        </w:rPr>
+        <w:t xml:space="preserve"> et activer des pièges</w:t>
+      </w:r>
+      <w:r>
+        <w:rPr>
+          <w:szCs w:val="36"/>
+        </w:rPr>
+        <w:t xml:space="preserve">. Dans la Bataille de </w:t>
+      </w:r>
+      <w:proofErr w:type="spellStart"/>
+      <w:r>
+        <w:rPr>
+          <w:szCs w:val="36"/>
+        </w:rPr>
+        <w:t>Ragnarö</w:t>
+      </w:r>
+      <w:r>
+        <w:rPr>
+          <w:szCs w:val="36"/>
+        </w:rPr>
+        <w:t>k</w:t>
+      </w:r>
+      <w:proofErr w:type="spellEnd"/>
+      <w:r>
+        <w:rPr>
+          <w:szCs w:val="36"/>
+        </w:rPr>
+        <w:t>, les décors sont destructibles par les champions. Et dans le Combat contre le Kraken, les plateformes sont destructibles. Dans ces trois modes, un système de mort subite détruit l’arène au fur et à mesure</w:t>
+      </w:r>
+      <w:r>
+        <w:rPr>
+          <w:szCs w:val="36"/>
+        </w:rPr>
+        <w:t xml:space="preserve"> que le temps passe</w:t>
+      </w:r>
+      <w:r>
+        <w:rPr>
+          <w:szCs w:val="36"/>
+        </w:rPr>
+        <w:t>.</w:t>
+      </w:r>
+    </w:p>
+    <w:p>
+      <w:pPr>
+        <w:rPr>
+          <w:szCs w:val="36"/>
+        </w:rPr>
+      </w:pPr>
+    </w:p>
+    <w:p>
+      <w:pPr>
         <w:rPr>
           <w:b/>
           <w:szCs w:val="36"/>
         </w:rPr>
-        <w:lastRenderedPageBreak/>
-        <w:t>Types d’interactions sur les champions</w:t>
+      </w:pPr>
+      <w:r>
+        <w:rPr>
+          <w:b/>
+          <w:szCs w:val="36"/>
+        </w:rPr>
+        <w:t>Conditions de victoire :</w:t>
+      </w:r>
+    </w:p>
+    <w:p>
+      <w:pPr>
+        <w:rPr>
+          <w:rFonts w:ascii="GodOfWar" w:hAnsi="GodOfWar"/>
+          <w:szCs w:val="36"/>
+        </w:rPr>
+      </w:pPr>
+      <w:r>
+        <w:rPr>
+          <w:rFonts w:ascii="GodOfWar" w:hAnsi="GodOfWar"/>
+          <w:szCs w:val="36"/>
+        </w:rPr>
+        <w:t xml:space="preserve">Labyrinthe de </w:t>
+      </w:r>
+      <w:proofErr w:type="spellStart"/>
+      <w:r>
+        <w:rPr>
+          <w:rFonts w:ascii="GodOfWar" w:hAnsi="GodOfWar"/>
+          <w:szCs w:val="36"/>
+        </w:rPr>
+        <w:t>De</w:t>
+      </w:r>
+      <w:r>
+        <w:rPr>
+          <w:rFonts w:ascii="GodOfWar" w:hAnsi="GodOfWar"/>
+          <w:szCs w:val="36"/>
+        </w:rPr>
+        <w:t>dale</w:t>
+      </w:r>
+      <w:proofErr w:type="spellEnd"/>
+      <w:r>
+        <w:rPr>
+          <w:rFonts w:ascii="GodOfWar" w:hAnsi="GodOfWar"/>
+          <w:szCs w:val="36"/>
+        </w:rPr>
+        <w:t xml:space="preserve"> :</w:t>
+      </w:r>
+    </w:p>
+    <w:p>
+      <w:pPr>
+        <w:ind w:firstLine="708"/>
+        <w:rPr>
+          <w:b/>
+          <w:szCs w:val="36"/>
+        </w:rPr>
+      </w:pPr>
+      <w:r>
+        <w:rPr>
+          <w:b/>
+          <w:szCs w:val="36"/>
+        </w:rPr>
+        <w:t xml:space="preserve">Pour gagner la manche : </w:t>
+      </w:r>
+    </w:p>
+    <w:p>
+      <w:pPr>
+        <w:ind w:left="1413"/>
+        <w:rPr>
+          <w:szCs w:val="36"/>
+        </w:rPr>
+      </w:pPr>
+      <w:r>
+        <w:rPr>
+          <w:b/>
+          <w:szCs w:val="36"/>
+        </w:rPr>
+        <w:t xml:space="preserve">Pour les héros : </w:t>
+      </w:r>
+      <w:r>
+        <w:rPr>
+          <w:szCs w:val="36"/>
+        </w:rPr>
+        <w:t>Vaincre les minotaures ou récupérer les ailes parfaites d'Icare au milieu du labyrinthe.</w:t>
+      </w:r>
+    </w:p>
+    <w:p>
+      <w:pPr>
+        <w:ind w:left="705" w:firstLine="708"/>
+        <w:rPr>
+          <w:szCs w:val="36"/>
+        </w:rPr>
+      </w:pPr>
+      <w:r>
+        <w:rPr>
+          <w:b/>
+          <w:szCs w:val="36"/>
+        </w:rPr>
+        <w:t>Pour les minotaures </w:t>
       </w:r>
       <w:r>
         <w:rPr>
@@ -1468,278 +2905,7 @@
         <w:rPr>
           <w:szCs w:val="36"/>
         </w:rPr>
-        <w:t xml:space="preserve"> Les champions ont des capacités qui leurs sont propres. Les champions diffèrent selon le mode de jeu. Mais dans chaque mode les champions d’équipe adverse pourront s’entretuer.</w:t>
-      </w:r>
-      <w:r>
-        <w:rPr>
-          <w:szCs w:val="36"/>
-        </w:rPr>
-        <w:t xml:space="preserve"> De plus, le joueur a</w:t>
-      </w:r>
-      <w:r>
-        <w:rPr>
-          <w:szCs w:val="36"/>
-        </w:rPr>
-        <w:t xml:space="preserve"> le choix de son camp, dans chaque bataille.</w:t>
-      </w:r>
-    </w:p>
-    <w:p>
-      <w:pPr>
-        <w:rPr>
-          <w:szCs w:val="36"/>
-        </w:rPr>
-      </w:pPr>
-      <w:r>
-        <w:rPr>
-          <w:b/>
-          <w:szCs w:val="36"/>
-        </w:rPr>
-        <w:t>Types d’interactions sur l’environnement :</w:t>
-      </w:r>
-      <w:r>
-        <w:rPr>
-          <w:b/>
-          <w:szCs w:val="36"/>
-        </w:rPr>
-        <w:t xml:space="preserve"> </w:t>
-      </w:r>
-      <w:r>
-        <w:rPr>
-          <w:szCs w:val="36"/>
-        </w:rPr>
-        <w:t>Selon</w:t>
-      </w:r>
-      <w:r>
-        <w:rPr>
-          <w:szCs w:val="36"/>
-        </w:rPr>
-        <w:t>,</w:t>
-      </w:r>
-      <w:r>
-        <w:rPr>
-          <w:szCs w:val="36"/>
-        </w:rPr>
-        <w:t xml:space="preserve"> le mode il existe différents types d’interaction avec le décor. Dans le labyrinthe de Dédale, certain</w:t>
-      </w:r>
-      <w:r>
-        <w:rPr>
-          <w:szCs w:val="36"/>
-        </w:rPr>
-        <w:t>s</w:t>
-      </w:r>
-      <w:r>
-        <w:rPr>
-          <w:szCs w:val="36"/>
-        </w:rPr>
-        <w:t xml:space="preserve"> champion</w:t>
-      </w:r>
-      <w:r>
-        <w:rPr>
-          <w:szCs w:val="36"/>
-        </w:rPr>
-        <w:t>s</w:t>
-      </w:r>
-      <w:r>
-        <w:rPr>
-          <w:szCs w:val="36"/>
-        </w:rPr>
-        <w:t xml:space="preserve"> pourront passer à travers les m</w:t>
-      </w:r>
-      <w:r>
-        <w:rPr>
-          <w:szCs w:val="36"/>
-        </w:rPr>
-        <w:t xml:space="preserve">urs. Dans la Bataille de </w:t>
-      </w:r>
-      <w:proofErr w:type="spellStart"/>
-      <w:r>
-        <w:rPr>
-          <w:szCs w:val="36"/>
-        </w:rPr>
-        <w:t>Ragnarö</w:t>
-      </w:r>
-      <w:r>
-        <w:rPr>
-          <w:szCs w:val="36"/>
-        </w:rPr>
-        <w:t>k</w:t>
-      </w:r>
-      <w:proofErr w:type="spellEnd"/>
-      <w:r>
-        <w:rPr>
-          <w:szCs w:val="36"/>
-        </w:rPr>
-        <w:t>, les décors sont destructibles par les champions. Et dans le Combat contre le Kraken, les plateformes sont destructibles. Dans ces trois modes, un système de mort subite détruit l’arène au fur et à mesure</w:t>
-      </w:r>
-      <w:r>
-        <w:rPr>
-          <w:szCs w:val="36"/>
-        </w:rPr>
-        <w:t xml:space="preserve"> que le temps passe</w:t>
-      </w:r>
-      <w:r>
-        <w:rPr>
-          <w:szCs w:val="36"/>
-        </w:rPr>
-        <w:t>.</w:t>
-      </w:r>
-    </w:p>
-    <w:p>
-      <w:pPr>
-        <w:rPr>
-          <w:szCs w:val="36"/>
-        </w:rPr>
-      </w:pPr>
-    </w:p>
-    <w:p>
-      <w:pPr>
-        <w:rPr>
-          <w:szCs w:val="36"/>
-        </w:rPr>
-      </w:pPr>
-    </w:p>
-    <w:p>
-      <w:pPr>
-        <w:rPr>
-          <w:szCs w:val="36"/>
-        </w:rPr>
-      </w:pPr>
-    </w:p>
-    <w:p>
-      <w:pPr>
-        <w:rPr>
-          <w:szCs w:val="36"/>
-        </w:rPr>
-      </w:pPr>
-    </w:p>
-    <w:p>
-      <w:pPr>
-        <w:rPr>
-          <w:b/>
-          <w:szCs w:val="36"/>
-        </w:rPr>
-      </w:pPr>
-      <w:r>
-        <w:rPr>
-          <w:b/>
-          <w:szCs w:val="36"/>
-        </w:rPr>
-        <w:t>Conditions de victoire :</w:t>
-      </w:r>
-    </w:p>
-    <w:p>
-      <w:pPr>
-        <w:rPr>
-          <w:rFonts w:ascii="GodOfWar" w:hAnsi="GodOfWar"/>
-          <w:szCs w:val="36"/>
-        </w:rPr>
-      </w:pPr>
-      <w:r>
-        <w:rPr>
-          <w:rFonts w:ascii="GodOfWar" w:hAnsi="GodOfWar"/>
-          <w:szCs w:val="36"/>
-        </w:rPr>
-        <w:t xml:space="preserve">Labyrinthe de </w:t>
-      </w:r>
-      <w:proofErr w:type="spellStart"/>
-      <w:r>
-        <w:rPr>
-          <w:rFonts w:ascii="GodOfWar" w:hAnsi="GodOfWar"/>
-          <w:szCs w:val="36"/>
-        </w:rPr>
-        <w:t>De</w:t>
-      </w:r>
-      <w:r>
-        <w:rPr>
-          <w:rFonts w:ascii="GodOfWar" w:hAnsi="GodOfWar"/>
-          <w:szCs w:val="36"/>
-        </w:rPr>
-        <w:t>dale</w:t>
-      </w:r>
-      <w:proofErr w:type="spellEnd"/>
-      <w:r>
-        <w:rPr>
-          <w:rFonts w:ascii="GodOfWar" w:hAnsi="GodOfWar"/>
-          <w:szCs w:val="36"/>
-        </w:rPr>
-        <w:t xml:space="preserve"> :</w:t>
-      </w:r>
-    </w:p>
-    <w:p>
-      <w:pPr>
-        <w:ind w:firstLine="708"/>
-        <w:rPr>
-          <w:b/>
-          <w:szCs w:val="36"/>
-        </w:rPr>
-      </w:pPr>
-      <w:r>
-        <w:rPr>
-          <w:b/>
-          <w:szCs w:val="36"/>
-        </w:rPr>
-        <w:t>Pour gagner la manche</w:t>
-      </w:r>
-      <w:r>
-        <w:rPr>
-          <w:b/>
-          <w:szCs w:val="36"/>
-        </w:rPr>
-        <w:t xml:space="preserve"> : </w:t>
-      </w:r>
-    </w:p>
-    <w:p>
-      <w:pPr>
-        <w:ind w:left="1413"/>
-        <w:rPr>
-          <w:szCs w:val="36"/>
-        </w:rPr>
-      </w:pPr>
-      <w:r>
-        <w:rPr>
-          <w:b/>
-          <w:szCs w:val="36"/>
-        </w:rPr>
-        <w:t xml:space="preserve">Pour les héros : </w:t>
-      </w:r>
-      <w:r>
-        <w:rPr>
-          <w:szCs w:val="36"/>
-        </w:rPr>
-        <w:t>Vaincre les minotaures ou récupérer les ailes parfaites d'Icare au milieu du labyrinthe.</w:t>
-      </w:r>
-    </w:p>
-    <w:p>
-      <w:pPr>
-        <w:ind w:left="705" w:firstLine="708"/>
-        <w:rPr>
-          <w:szCs w:val="36"/>
-        </w:rPr>
-      </w:pPr>
-      <w:r>
-        <w:rPr>
-          <w:b/>
-          <w:szCs w:val="36"/>
-        </w:rPr>
-        <w:t>Pour les minotaures </w:t>
-      </w:r>
-      <w:r>
-        <w:rPr>
-          <w:szCs w:val="36"/>
-        </w:rPr>
-        <w:t>:</w:t>
-      </w:r>
-      <w:r>
-        <w:rPr>
-          <w:szCs w:val="36"/>
-        </w:rPr>
-        <w:t xml:space="preserve"> </w:t>
-      </w:r>
-      <w:r>
-        <w:rPr>
-          <w:szCs w:val="36"/>
-        </w:rPr>
-        <w:t>Vaincre les Héros.</w:t>
+        <w:t xml:space="preserve"> Vaincre les Héros.</w:t>
       </w:r>
     </w:p>
     <w:p>
@@ -1778,326 +2944,1504 @@
           <w:szCs w:val="36"/>
         </w:rPr>
         <w:tab/>
-      </w:r>
+        <w:t xml:space="preserve">Pour les héros : </w:t>
+      </w:r>
+      <w:r>
+        <w:rPr>
+          <w:szCs w:val="36"/>
+        </w:rPr>
+        <w:t>Mourir ainsi que ses alliés.</w:t>
+      </w:r>
+    </w:p>
+    <w:p>
+      <w:pPr>
+        <w:ind w:left="1416"/>
+        <w:rPr>
+          <w:szCs w:val="36"/>
+        </w:rPr>
+      </w:pPr>
       <w:r>
         <w:rPr>
           <w:b/>
           <w:szCs w:val="36"/>
         </w:rPr>
-        <w:t xml:space="preserve">Pour les héros : </w:t>
-      </w:r>
-      <w:r>
-        <w:rPr>
-          <w:szCs w:val="36"/>
-        </w:rPr>
-        <w:t>Mourir ainsi que ses alliés.</w:t>
-      </w:r>
-    </w:p>
-    <w:p>
-      <w:pPr>
-        <w:ind w:left="1416"/>
-        <w:rPr>
-          <w:szCs w:val="36"/>
-        </w:rPr>
-      </w:pPr>
-      <w:r>
+        <w:t>Pour les minotaures </w:t>
+      </w:r>
+      <w:r>
+        <w:rPr>
+          <w:szCs w:val="36"/>
+        </w:rPr>
+        <w:t>:</w:t>
+      </w:r>
+      <w:r>
+        <w:rPr>
+          <w:szCs w:val="36"/>
+        </w:rPr>
+        <w:t xml:space="preserve"> </w:t>
+      </w:r>
+      <w:r>
+        <w:rPr>
+          <w:szCs w:val="36"/>
+        </w:rPr>
+        <w:t>Les héros obtiennent les ailes d’Icare</w:t>
+      </w:r>
+      <w:r>
+        <w:rPr>
+          <w:szCs w:val="36"/>
+        </w:rPr>
+        <w:t xml:space="preserve"> ou mourir </w:t>
+      </w:r>
+      <w:r>
+        <w:rPr>
+          <w:szCs w:val="36"/>
+        </w:rPr>
+        <w:t>ainsi que les autres minotaures</w:t>
+      </w:r>
+    </w:p>
+    <w:p>
+      <w:pPr>
+        <w:rPr>
+          <w:rFonts w:ascii="GodOfWar" w:hAnsi="GodOfWar"/>
+          <w:szCs w:val="36"/>
+        </w:rPr>
+      </w:pPr>
+      <w:r>
+        <w:rPr>
+          <w:rFonts w:ascii="GodOfWar" w:hAnsi="GodOfWar"/>
+          <w:szCs w:val="36"/>
+        </w:rPr>
+        <w:t>Bataille contre le K</w:t>
+      </w:r>
+      <w:r>
+        <w:rPr>
+          <w:rFonts w:ascii="GodOfWar" w:hAnsi="GodOfWar"/>
+          <w:szCs w:val="36"/>
+        </w:rPr>
+        <w:t>raken :</w:t>
+      </w:r>
+    </w:p>
+    <w:p>
+      <w:pPr>
+        <w:ind w:firstLine="708"/>
         <w:rPr>
           <w:b/>
           <w:szCs w:val="36"/>
         </w:rPr>
-        <w:t>Pour les minotaures </w:t>
-      </w:r>
-      <w:r>
-        <w:rPr>
-          <w:szCs w:val="36"/>
-        </w:rPr>
-        <w:t>:</w:t>
-      </w:r>
-      <w:r>
-        <w:rPr>
-          <w:szCs w:val="36"/>
+      </w:pPr>
+      <w:r>
+        <w:rPr>
+          <w:b/>
+          <w:szCs w:val="36"/>
+        </w:rPr>
+        <w:t xml:space="preserve">Pour gagner la manche : </w:t>
+      </w:r>
+      <w:r>
+        <w:rPr>
+          <w:szCs w:val="36"/>
+        </w:rPr>
+        <w:t>Vaincre son adversaire en le poussant dans l'eau ou en le tuant.</w:t>
+      </w:r>
+    </w:p>
+    <w:p>
+      <w:pPr>
+        <w:rPr>
+          <w:b/>
+          <w:szCs w:val="36"/>
+        </w:rPr>
+      </w:pPr>
+      <w:r>
+        <w:rPr>
+          <w:b/>
+          <w:szCs w:val="36"/>
+        </w:rPr>
+        <w:tab/>
+        <w:t xml:space="preserve">Pour perdre la manche : </w:t>
+      </w:r>
+      <w:r>
+        <w:rPr>
+          <w:szCs w:val="36"/>
+        </w:rPr>
+        <w:t>Tomber dans l'eau ou mourir.</w:t>
+      </w:r>
+    </w:p>
+    <w:p>
+      <w:pPr>
+        <w:rPr>
+          <w:b/>
+          <w:szCs w:val="36"/>
+        </w:rPr>
+      </w:pPr>
+      <w:r>
+        <w:rPr>
+          <w:b/>
+          <w:szCs w:val="36"/>
+        </w:rPr>
+        <w:t>Pour gagner la partie : gagner deux manches.</w:t>
+      </w:r>
+    </w:p>
+    <w:p>
+      <w:pPr>
+        <w:ind w:left="2832"/>
+      </w:pPr>
+    </w:p>
+    <w:p>
+      <w:pPr>
+        <w:ind w:left="2832"/>
+      </w:pPr>
+    </w:p>
+    <w:p>
+      <w:pPr>
+        <w:ind w:left="2832"/>
+      </w:pPr>
+    </w:p>
+    <w:p>
+      <w:pPr>
+        <w:ind w:left="2832"/>
+      </w:pPr>
+    </w:p>
+    <w:p>
+      <w:pPr>
+        <w:ind w:left="360"/>
+      </w:pPr>
+    </w:p>
+    <w:p>
+      <w:pPr>
+        <w:pStyle w:val="Titre1"/>
+        <w:jc w:val="center"/>
+        <w:rPr>
+          <w:rFonts w:ascii="GodOfWar" w:hAnsi="GodOfWar"/>
+          <w:color w:val="C00000"/>
+        </w:rPr>
+      </w:pPr>
+      <w:r>
+        <w:rPr>
+          <w:rFonts w:ascii="GodOfWar" w:hAnsi="GodOfWar"/>
+          <w:color w:val="C00000"/>
+        </w:rPr>
+        <w:lastRenderedPageBreak/>
+        <w:t>Game Play Principaux</w:t>
+      </w:r>
+    </w:p>
+    <w:p/>
+    <w:p>
+      <w:pPr>
+        <w:rPr>
+          <w:rFonts w:cs="Times New Roman"/>
+        </w:rPr>
+      </w:pPr>
+      <w:r>
+        <w:rPr>
+          <w:rFonts w:cs="Times New Roman"/>
+        </w:rPr>
+        <w:t xml:space="preserve">Le </w:t>
+      </w:r>
+      <w:r>
+        <w:rPr>
+          <w:rFonts w:cs="Times New Roman"/>
+        </w:rPr>
+        <w:t>Game Play</w:t>
+      </w:r>
+      <w:r>
+        <w:rPr>
+          <w:rFonts w:cs="Times New Roman"/>
         </w:rPr>
         <w:t xml:space="preserve"> </w:t>
       </w:r>
       <w:r>
         <w:rPr>
-          <w:szCs w:val="36"/>
-        </w:rPr>
-        <w:t>Les héros obtiennent les ailes d’Icare</w:t>
-      </w:r>
-      <w:r>
-        <w:rPr>
-          <w:szCs w:val="36"/>
-        </w:rPr>
-        <w:t xml:space="preserve"> ou mourir </w:t>
-      </w:r>
-      <w:r>
-        <w:rPr>
-          <w:szCs w:val="36"/>
-        </w:rPr>
-        <w:t>ainsi que les autres minotaures</w:t>
-      </w:r>
-    </w:p>
-    <w:p>
-      <w:pPr>
+          <w:rFonts w:cs="Times New Roman"/>
+        </w:rPr>
+        <w:t>est définie par les deux modes jeux, Labyrinthe de Dédale et la bataille contre le Kraken, eux même définie par 3 pivots centraux</w:t>
+      </w:r>
+      <w:r>
+        <w:rPr>
+          <w:rFonts w:cs="Times New Roman"/>
+        </w:rPr>
+        <w:t xml:space="preserve"> : </w:t>
+      </w:r>
+      <w:r>
+        <w:rPr>
+          <w:rFonts w:cs="Times New Roman"/>
+        </w:rPr>
+        <w:t>la course, la survie, et les capacités de chacun des Héros.</w:t>
+      </w:r>
+    </w:p>
+    <w:p>
+      <w:pPr>
+        <w:pStyle w:val="Titre1"/>
+        <w:jc w:val="center"/>
         <w:rPr>
           <w:rFonts w:ascii="GodOfWar" w:hAnsi="GodOfWar"/>
-          <w:szCs w:val="36"/>
+          <w:color w:val="C00000"/>
         </w:rPr>
       </w:pPr>
       <w:r>
         <w:rPr>
           <w:rFonts w:ascii="GodOfWar" w:hAnsi="GodOfWar"/>
-          <w:szCs w:val="36"/>
-        </w:rPr>
-        <w:t xml:space="preserve">Bataille de </w:t>
+          <w:color w:val="C00000"/>
+        </w:rPr>
+        <w:t xml:space="preserve">Labyrinthe de </w:t>
       </w:r>
       <w:proofErr w:type="spellStart"/>
       <w:r>
         <w:rPr>
           <w:rFonts w:ascii="GodOfWar" w:hAnsi="GodOfWar"/>
-          <w:szCs w:val="36"/>
-        </w:rPr>
-        <w:t>Ragnaro</w:t>
-      </w:r>
-      <w:r>
+          <w:color w:val="C00000"/>
+        </w:rPr>
+        <w:t>Dedale</w:t>
+      </w:r>
+      <w:proofErr w:type="spellEnd"/>
+    </w:p>
+    <w:p/>
+    <w:p>
+      <w:pPr>
+        <w:pStyle w:val="Paragraphedeliste"/>
+        <w:numPr>
+          <w:ilvl w:val="0"/>
+          <w:numId w:val="8"/>
+        </w:numPr>
+      </w:pPr>
+      <w:r>
+        <w:t>La c</w:t>
+      </w:r>
+      <w:r>
+        <w:t>ourse</w:t>
+      </w:r>
+    </w:p>
+    <w:p>
+      <w:pPr>
+        <w:pStyle w:val="Paragraphedeliste"/>
+        <w:ind w:left="1065"/>
+      </w:pPr>
+    </w:p>
+    <w:p>
+      <w:pPr>
+        <w:pStyle w:val="Paragraphedeliste"/>
+        <w:ind w:left="1065"/>
+      </w:pPr>
+      <w:r>
+        <w:t>Dans cette phase de Game Play</w:t>
+      </w:r>
+      <w:r>
+        <w:t xml:space="preserve">, le joueur devra courir afin de trouver les ailes d’Icare et faire gagner son équipe. Cette phase est particulière au joueur qui contrôle le </w:t>
+      </w:r>
+      <w:r>
+        <w:t>héros</w:t>
+      </w:r>
+      <w:r>
+        <w:t xml:space="preserve"> Icare, car c’est le seul qui devra récupérer ces fameuses ailes. Il devra </w:t>
+      </w:r>
+      <w:r>
+        <w:t>avec</w:t>
+      </w:r>
+      <w:r>
+        <w:t xml:space="preserve"> l’aide de ses alliés</w:t>
+      </w:r>
+      <w:r>
+        <w:t xml:space="preserve"> trouver le bon chemin à travers le labyrinthe tout en évitant de se faire capturer par les minotaures, et le plus vite possible avant que les ailes de cires ne fondent.</w:t>
+      </w:r>
+    </w:p>
+    <w:p>
+      <w:pPr>
+        <w:pStyle w:val="Paragraphedeliste"/>
+        <w:ind w:left="1065"/>
+      </w:pPr>
+      <w:r>
+        <w:t>Pour les minotaures, il est primordial de tuer son objectifs (l’un des héros) afin qu’Icare se retrouve seul face aux trois minotaures, et ne puisse trouver les ailes.</w:t>
+      </w:r>
+      <w:r>
+        <w:t xml:space="preserve"> Pour cela les minotaures courent plus vite que les héros.</w:t>
+      </w:r>
+      <w:r>
+        <w:t xml:space="preserve"> Un mode supplémentaire permet de rajouter un chronomètre afin que les joueurs essayent de finir la partie le plus vite possible et battent leur record et celui de leurs amis.</w:t>
+      </w:r>
+    </w:p>
+    <w:p>
+      <w:pPr>
+        <w:pStyle w:val="Paragraphedeliste"/>
+        <w:ind w:left="1065"/>
+      </w:pPr>
+    </w:p>
+    <w:p>
+      <w:pPr>
+        <w:pStyle w:val="Paragraphedeliste"/>
+        <w:numPr>
+          <w:ilvl w:val="0"/>
+          <w:numId w:val="8"/>
+        </w:numPr>
+      </w:pPr>
+      <w:r>
+        <w:t>La s</w:t>
+      </w:r>
+      <w:r>
+        <w:t>urvie</w:t>
+      </w:r>
+    </w:p>
+    <w:p>
+      <w:pPr>
+        <w:pStyle w:val="Paragraphedeliste"/>
+        <w:ind w:left="1065"/>
+      </w:pPr>
+    </w:p>
+    <w:p>
+      <w:pPr>
+        <w:pStyle w:val="Paragraphedeliste"/>
+        <w:ind w:left="1065"/>
+      </w:pPr>
+      <w:r>
+        <w:t>Cette phase est commune à tous les joueurs de Héros. Pour Icare, il devra survivre pour ne pas faire perdre son équipe, car on le répète, il est le seul à pouvoir récupérer les ailes. Pour les autres héros, il est important de survivre afin de guider et d’apporter une aide précieuse à Icare afin de remporter la partie. Cette phase ne concerne pas les minotaures, qui sont invi</w:t>
+      </w:r>
+      <w:r>
+        <w:t>nc</w:t>
+      </w:r>
+      <w:r>
+        <w:t>ibles.</w:t>
+      </w:r>
+    </w:p>
+    <w:p>
+      <w:pPr>
+        <w:pStyle w:val="Paragraphedeliste"/>
+        <w:ind w:left="1065"/>
+      </w:pPr>
+    </w:p>
+    <w:p>
+      <w:pPr>
+        <w:pStyle w:val="Paragraphedeliste"/>
+        <w:numPr>
+          <w:ilvl w:val="0"/>
+          <w:numId w:val="8"/>
+        </w:numPr>
+      </w:pPr>
+      <w:r>
+        <w:t>Les c</w:t>
+      </w:r>
+      <w:r>
+        <w:t>apacités</w:t>
+      </w:r>
+    </w:p>
+    <w:p>
+      <w:pPr>
+        <w:pStyle w:val="Paragraphedeliste"/>
+        <w:ind w:left="1065"/>
+      </w:pPr>
+    </w:p>
+    <w:p>
+      <w:pPr>
+        <w:pStyle w:val="Paragraphedeliste"/>
+        <w:ind w:left="1065"/>
+      </w:pPr>
+      <w:r>
+        <w:t>Chaque héros ou anti-héros</w:t>
+      </w:r>
+      <w:r>
+        <w:t xml:space="preserve"> possèdent</w:t>
+      </w:r>
+      <w:r>
+        <w:t xml:space="preserve"> des capacités qui permettent de réaliser les phases de Game Play précédentes.</w:t>
+      </w:r>
+    </w:p>
+    <w:p>
+      <w:pPr>
+        <w:pStyle w:val="Paragraphedeliste"/>
+        <w:ind w:left="1065"/>
+      </w:pPr>
+    </w:p>
+    <w:p>
+      <w:pPr>
+        <w:pStyle w:val="Paragraphedeliste"/>
+        <w:ind w:left="1065"/>
+      </w:pPr>
+      <w:r>
+        <w:t>Icare</w:t>
+      </w:r>
+      <w:r>
+        <w:t xml:space="preserve">: </w:t>
+      </w:r>
+    </w:p>
+    <w:p>
+      <w:pPr>
+        <w:pStyle w:val="Paragraphedeliste"/>
+        <w:ind w:left="1065"/>
+      </w:pPr>
+      <w:r>
+        <w:tab/>
+        <w:t>Sort spécial: Donner de la vitesse à un allié.</w:t>
+      </w:r>
+      <w:r>
+        <w:t xml:space="preserve"> Par défaut la vitesse est attribué à Icare, si elle est donnée à un allié, Icare perd ce booste.</w:t>
+      </w:r>
+    </w:p>
+    <w:p>
+      <w:pPr>
+        <w:pStyle w:val="Paragraphedeliste"/>
+        <w:ind w:left="1065"/>
+      </w:pPr>
+      <w:r>
+        <w:tab/>
+      </w:r>
+      <w:r>
+        <w:t>Sort</w:t>
+      </w:r>
+      <w:r>
+        <w:t xml:space="preserve"> </w:t>
+      </w:r>
+      <w:r>
+        <w:t>défensif</w:t>
+      </w:r>
+      <w:r>
+        <w:t xml:space="preserve"> : </w:t>
+      </w:r>
+      <w:r>
+        <w:t>Donne la possibilité de p</w:t>
+      </w:r>
+      <w:r>
+        <w:t>asse</w:t>
+      </w:r>
+      <w:r>
+        <w:t>r</w:t>
+      </w:r>
+      <w:r>
+        <w:t xml:space="preserve"> à travers un minotaure</w:t>
+      </w:r>
+      <w:r>
+        <w:t>.</w:t>
+      </w:r>
+    </w:p>
+    <w:p>
+      <w:pPr>
+        <w:pStyle w:val="Paragraphedeliste"/>
+        <w:ind w:left="1065"/>
+      </w:pPr>
+      <w:r>
+        <w:tab/>
+      </w:r>
+    </w:p>
+    <w:p>
+      <w:pPr>
+        <w:pStyle w:val="Paragraphedeliste"/>
+        <w:ind w:left="1065"/>
+      </w:pPr>
+      <w:r>
+        <w:t xml:space="preserve">Dédale: </w:t>
+      </w:r>
+    </w:p>
+    <w:p>
+      <w:pPr>
+        <w:pStyle w:val="Paragraphedeliste"/>
+        <w:ind w:left="1065"/>
+      </w:pPr>
+      <w:r>
+        <w:tab/>
+      </w:r>
+      <w:r>
+        <w:t>Sort</w:t>
+      </w:r>
+      <w:r>
+        <w:t xml:space="preserve"> spécial :</w:t>
+      </w:r>
+      <w:r>
+        <w:t xml:space="preserve"> Donne la possibilité </w:t>
+      </w:r>
+      <w:r>
+        <w:t xml:space="preserve">de </w:t>
+      </w:r>
+      <w:r>
+        <w:t>passer à travers certains</w:t>
+      </w:r>
+      <w:r>
+        <w:t xml:space="preserve"> murs</w:t>
+      </w:r>
+      <w:r>
+        <w:t>.</w:t>
+      </w:r>
+    </w:p>
+    <w:p>
+      <w:pPr>
+        <w:pStyle w:val="Paragraphedeliste"/>
+        <w:ind w:left="1065"/>
+      </w:pPr>
+      <w:r>
+        <w:tab/>
+      </w:r>
+      <w:r>
+        <w:t>Sort</w:t>
+      </w:r>
+      <w:r>
+        <w:t xml:space="preserve"> défensif : A</w:t>
+      </w:r>
+      <w:r>
+        <w:t xml:space="preserve">ctive un </w:t>
+      </w:r>
+      <w:r>
+        <w:t>piège</w:t>
+      </w:r>
+      <w:r>
+        <w:t xml:space="preserve"> proche de lui ou </w:t>
+      </w:r>
+      <w:r>
+        <w:t xml:space="preserve">d’un </w:t>
+      </w:r>
+      <w:r>
+        <w:t>allié</w:t>
+      </w:r>
+      <w:r>
+        <w:t>.</w:t>
+      </w:r>
+      <w:r>
+        <w:t xml:space="preserve"> Ces pièges bloquent un minotaures pendant un court laps de temps.</w:t>
+      </w:r>
+    </w:p>
+    <w:p>
+      <w:pPr>
+        <w:pStyle w:val="Paragraphedeliste"/>
+        <w:ind w:left="1065"/>
+      </w:pPr>
+    </w:p>
+    <w:p>
+      <w:pPr>
+        <w:pStyle w:val="Paragraphedeliste"/>
+        <w:ind w:left="1065"/>
+      </w:pPr>
+    </w:p>
+    <w:p>
+      <w:pPr>
+        <w:pStyle w:val="Paragraphedeliste"/>
+        <w:ind w:left="1065"/>
+      </w:pPr>
+    </w:p>
+    <w:p>
+      <w:pPr>
+        <w:pStyle w:val="Paragraphedeliste"/>
+        <w:ind w:left="1065"/>
+      </w:pPr>
+    </w:p>
+    <w:p>
+      <w:pPr>
+        <w:pStyle w:val="Paragraphedeliste"/>
+        <w:ind w:left="1065"/>
+      </w:pPr>
+    </w:p>
+    <w:p>
+      <w:pPr>
+        <w:pStyle w:val="Paragraphedeliste"/>
+        <w:ind w:left="1065"/>
+      </w:pPr>
+    </w:p>
+    <w:p>
+      <w:pPr>
+        <w:pStyle w:val="Paragraphedeliste"/>
+        <w:ind w:left="1065"/>
+      </w:pPr>
+      <w:r>
+        <w:tab/>
+      </w:r>
+    </w:p>
+    <w:p>
+      <w:pPr>
+        <w:pStyle w:val="Paragraphedeliste"/>
+        <w:ind w:left="1065"/>
+      </w:pPr>
+      <w:r>
+        <w:t xml:space="preserve">Thésée : </w:t>
+      </w:r>
+    </w:p>
+    <w:p>
+      <w:pPr>
+        <w:pStyle w:val="Paragraphedeliste"/>
+        <w:ind w:left="1065"/>
+      </w:pPr>
+      <w:r>
+        <w:tab/>
+      </w:r>
+      <w:r>
+        <w:t>Sort</w:t>
+      </w:r>
+      <w:r>
+        <w:t xml:space="preserve"> spéci</w:t>
+      </w:r>
+      <w:r>
+        <w:t>al : D</w:t>
+      </w:r>
+      <w:r>
+        <w:t>onne un soldat à un allié.</w:t>
+      </w:r>
+      <w:r>
+        <w:t xml:space="preserve"> Par défaut, il a 3 soldats avec lui, il en perd autant qu’il en donne à ses alliés. </w:t>
+      </w:r>
+      <w:r>
+        <w:t xml:space="preserve">Ces </w:t>
+      </w:r>
+      <w:r>
+        <w:t>soldats ralentissent</w:t>
+      </w:r>
+      <w:r>
+        <w:t xml:space="preserve"> un minotaures pendant un court laps de temps.</w:t>
+      </w:r>
+    </w:p>
+    <w:p>
+      <w:pPr>
+        <w:pStyle w:val="Paragraphedeliste"/>
+        <w:ind w:left="1065"/>
+      </w:pPr>
+      <w:r>
+        <w:tab/>
+      </w:r>
+      <w:r>
+        <w:t>Sort</w:t>
+      </w:r>
+      <w:r>
+        <w:t xml:space="preserve"> défensif :</w:t>
+      </w:r>
+      <w:r>
+        <w:t xml:space="preserve"> </w:t>
+      </w:r>
+      <w:r>
+        <w:t>Utilise le fil d’Ariane sur lui ou sur un allié. Sur un allié, cela montre pendant un certain temps, le chemin jusqu’à Thésée</w:t>
+      </w:r>
+      <w:r>
+        <w:t>. Sur lui, cela montre le chemin vers les ailes d’Icare</w:t>
+      </w:r>
+      <w:r>
+        <w:t>.</w:t>
+      </w:r>
+      <w:r>
+        <w:tab/>
+      </w:r>
+    </w:p>
+    <w:p>
+      <w:pPr>
+        <w:pStyle w:val="Paragraphedeliste"/>
+        <w:ind w:left="1065"/>
+      </w:pPr>
+    </w:p>
+    <w:p>
+      <w:pPr>
+        <w:pStyle w:val="Paragraphedeliste"/>
+        <w:ind w:left="1065"/>
+      </w:pPr>
+      <w:r>
+        <w:t>Minotaure Gardien</w:t>
+      </w:r>
+      <w:r>
+        <w:t> :</w:t>
+      </w:r>
+    </w:p>
+    <w:p>
+      <w:pPr>
+        <w:pStyle w:val="Paragraphedeliste"/>
+        <w:ind w:left="1065"/>
+      </w:pPr>
+      <w:r>
+        <w:tab/>
+      </w:r>
+      <w:r>
+        <w:t>S</w:t>
+      </w:r>
+      <w:r>
+        <w:t xml:space="preserve">ort spécial: </w:t>
+      </w:r>
+      <w:r>
+        <w:t>détecte</w:t>
+      </w:r>
+      <w:r>
+        <w:t xml:space="preserve"> </w:t>
+      </w:r>
+      <w:r>
+        <w:t>sa cible (ici Thésée)</w:t>
+      </w:r>
+      <w:r>
+        <w:t xml:space="preserve">, </w:t>
+      </w:r>
+      <w:r>
+        <w:t xml:space="preserve">grâce à un compteur </w:t>
+      </w:r>
+      <w:r>
+        <w:t xml:space="preserve">de "pas" </w:t>
+      </w:r>
+      <w:r>
+        <w:t>qui ré</w:t>
+      </w:r>
+      <w:r>
+        <w:t>duit plus il s'</w:t>
+      </w:r>
+      <w:r>
+        <w:t>approche du</w:t>
+      </w:r>
+      <w:r>
+        <w:t xml:space="preserve"> héros. </w:t>
+      </w:r>
+    </w:p>
+    <w:p>
+      <w:pPr>
+        <w:pStyle w:val="Paragraphedeliste"/>
+        <w:ind w:left="1065"/>
+      </w:pPr>
+      <w:r>
+        <w:tab/>
+      </w:r>
+      <w:r>
+        <w:t>Sort</w:t>
+      </w:r>
+      <w:r>
+        <w:t xml:space="preserve"> </w:t>
+      </w:r>
+      <w:r>
+        <w:t>défensif</w:t>
+      </w:r>
+      <w:r>
+        <w:t xml:space="preserve">: </w:t>
+      </w:r>
+      <w:r>
+        <w:t>étourdit</w:t>
+      </w:r>
+      <w:r>
+        <w:t xml:space="preserve"> les soldats</w:t>
+      </w:r>
+      <w:r>
+        <w:t xml:space="preserve"> pendant un certain temps.</w:t>
+      </w:r>
+    </w:p>
+    <w:p>
+      <w:pPr>
+        <w:pStyle w:val="Paragraphedeliste"/>
+        <w:ind w:left="1065"/>
+      </w:pPr>
+    </w:p>
+    <w:p>
+      <w:pPr>
+        <w:pStyle w:val="Paragraphedeliste"/>
+        <w:ind w:left="1065"/>
+      </w:pPr>
+      <w:r>
+        <w:t>Minotaure C</w:t>
+      </w:r>
+      <w:r>
+        <w:t xml:space="preserve">hasseur: </w:t>
+      </w:r>
+    </w:p>
+    <w:p>
+      <w:pPr>
+        <w:pStyle w:val="Paragraphedeliste"/>
+        <w:ind w:left="1065"/>
+      </w:pPr>
+      <w:r>
+        <w:tab/>
+      </w:r>
+      <w:r>
+        <w:t>Sort</w:t>
+      </w:r>
+      <w:r>
+        <w:t xml:space="preserve"> spécial: </w:t>
+      </w:r>
+      <w:r>
+        <w:t xml:space="preserve">détecte sa cible (ici </w:t>
+      </w:r>
+      <w:r>
+        <w:t>Icare</w:t>
+      </w:r>
+      <w:r>
+        <w:t>), grâce à un compteur de "pas" qui réduit plus il s'approche du héros.</w:t>
+      </w:r>
+    </w:p>
+    <w:p>
+      <w:pPr>
+        <w:pStyle w:val="Paragraphedeliste"/>
+        <w:ind w:left="1065"/>
+      </w:pPr>
+      <w:r>
+        <w:tab/>
+        <w:t>S</w:t>
+      </w:r>
+      <w:r>
+        <w:t xml:space="preserve">ort passif: Plus agile, </w:t>
+      </w:r>
+      <w:r>
+        <w:t>personne peut lui passer à travers</w:t>
+      </w:r>
+      <w:r>
+        <w:t>.</w:t>
+      </w:r>
+    </w:p>
+    <w:p>
+      <w:pPr>
+        <w:pStyle w:val="Paragraphedeliste"/>
+        <w:ind w:left="1065"/>
+      </w:pPr>
+      <w:r>
+        <w:tab/>
+      </w:r>
+    </w:p>
+    <w:p>
+      <w:pPr>
+        <w:pStyle w:val="Paragraphedeliste"/>
+        <w:ind w:left="1065"/>
+      </w:pPr>
+      <w:r>
+        <w:t xml:space="preserve">Minotaure </w:t>
+      </w:r>
+      <w:proofErr w:type="spellStart"/>
+      <w:r>
+        <w:t>Berzerker</w:t>
+      </w:r>
+      <w:proofErr w:type="spellEnd"/>
+      <w:r>
+        <w:t xml:space="preserve">: </w:t>
+      </w:r>
+    </w:p>
+    <w:p>
+      <w:pPr>
+        <w:pStyle w:val="Paragraphedeliste"/>
+        <w:ind w:left="1065"/>
+      </w:pPr>
+      <w:r>
+        <w:tab/>
+      </w:r>
+      <w:r>
+        <w:t>Sort</w:t>
+      </w:r>
+      <w:r>
+        <w:t xml:space="preserve"> spécial: </w:t>
+      </w:r>
+      <w:r>
+        <w:t>détecte sa cible (ici Thésée), grâce à un compteur de "pas" qui réduit plus il s'approche du héros.</w:t>
+      </w:r>
+    </w:p>
+    <w:p>
+      <w:pPr>
+        <w:pStyle w:val="Paragraphedeliste"/>
+        <w:ind w:left="1065"/>
+      </w:pPr>
+      <w:r>
+        <w:tab/>
+        <w:t>S</w:t>
+      </w:r>
+      <w:r>
+        <w:t xml:space="preserve">ort </w:t>
+      </w:r>
+      <w:r>
+        <w:t>défensif</w:t>
+      </w:r>
+      <w:r>
+        <w:t xml:space="preserve">: Ne peut </w:t>
+      </w:r>
+      <w:r>
+        <w:t>être</w:t>
+      </w:r>
+      <w:r>
+        <w:t xml:space="preserve"> bloqué ou ralentit que par </w:t>
+      </w:r>
+      <w:r>
+        <w:t xml:space="preserve">des </w:t>
+      </w:r>
+      <w:r>
+        <w:t>soldat</w:t>
+      </w:r>
+      <w:r>
+        <w:t>s.</w:t>
+      </w:r>
+    </w:p>
+    <w:p>
+      <w:pPr>
+        <w:rPr>
+          <w:szCs w:val="36"/>
+        </w:rPr>
+      </w:pPr>
+      <w:r>
+        <w:rPr>
+          <w:szCs w:val="36"/>
+        </w:rPr>
+        <w:t xml:space="preserve">Tous les héros peuvent appliquer leurs sorts sur un </w:t>
+      </w:r>
+      <w:r>
+        <w:rPr>
+          <w:szCs w:val="36"/>
+        </w:rPr>
+        <w:t>allié</w:t>
+      </w:r>
+      <w:r>
+        <w:rPr>
+          <w:szCs w:val="36"/>
+        </w:rPr>
+        <w:t>, grâce au changement de vue de caméra. Le fait que chaque héros a son « </w:t>
+      </w:r>
+      <w:proofErr w:type="spellStart"/>
+      <w:r>
+        <w:rPr>
+          <w:szCs w:val="36"/>
+        </w:rPr>
+        <w:t>counter</w:t>
+      </w:r>
+      <w:proofErr w:type="spellEnd"/>
+      <w:r>
+        <w:rPr>
+          <w:szCs w:val="36"/>
+        </w:rPr>
+        <w:t> » à sa poursuite, oblige au reste de son équipe de s’</w:t>
+      </w:r>
+      <w:r>
+        <w:rPr>
+          <w:szCs w:val="36"/>
+        </w:rPr>
+        <w:t>entraider et intensifie la phase de Survit.</w:t>
+      </w:r>
+      <w:r>
+        <w:rPr>
+          <w:szCs w:val="36"/>
+        </w:rPr>
+        <w:t xml:space="preserve"> Un indicateur clignotera quand un allié demandera de l’aide.</w:t>
+      </w:r>
+    </w:p>
+    <w:p>
+      <w:pPr>
+        <w:pStyle w:val="Paragraphedeliste"/>
+        <w:numPr>
+          <w:ilvl w:val="0"/>
+          <w:numId w:val="8"/>
+        </w:numPr>
+        <w:rPr>
+          <w:szCs w:val="36"/>
+        </w:rPr>
+      </w:pPr>
+      <w:r>
+        <w:rPr>
+          <w:szCs w:val="36"/>
+        </w:rPr>
+        <w:t>La place de la caméra</w:t>
+      </w:r>
+    </w:p>
+    <w:p>
+      <w:pPr>
+        <w:pStyle w:val="Paragraphedeliste"/>
+        <w:ind w:left="1065"/>
+        <w:rPr>
+          <w:szCs w:val="36"/>
+        </w:rPr>
+      </w:pPr>
+    </w:p>
+    <w:p>
+      <w:pPr>
+        <w:pStyle w:val="Paragraphedeliste"/>
+        <w:ind w:left="1065"/>
+        <w:rPr>
+          <w:szCs w:val="36"/>
+        </w:rPr>
+      </w:pPr>
+      <w:r>
+        <w:rPr>
+          <w:szCs w:val="36"/>
+        </w:rPr>
+        <w:t>De base la caméra est à la vue 3</w:t>
+      </w:r>
+      <w:r>
+        <w:rPr>
+          <w:szCs w:val="36"/>
+          <w:vertAlign w:val="superscript"/>
+        </w:rPr>
+        <w:t>ème</w:t>
+      </w:r>
+      <w:r>
+        <w:rPr>
+          <w:szCs w:val="36"/>
+        </w:rPr>
+        <w:t xml:space="preserve"> personne</w:t>
+      </w:r>
+      <w:r>
+        <w:rPr>
+          <w:szCs w:val="36"/>
+        </w:rPr>
+        <w:t>. La caméra est au centre du Game Play du mode Labyrinthe, dans le sens que le joueur va devoir switcher de vue entre chacun de ses alliés afin d’activer un de ses sorts sur eux. Seuls les minotaures n’auront accès à ce mode de caméra libre. Mais pendant ce changement de caméra, le héros ne pourra plus bouger.</w:t>
+      </w:r>
+    </w:p>
+    <w:p>
+      <w:pPr>
+        <w:pStyle w:val="Paragraphedeliste"/>
+        <w:ind w:left="1065"/>
+        <w:rPr>
+          <w:szCs w:val="36"/>
+        </w:rPr>
+      </w:pPr>
+    </w:p>
+    <w:p>
+      <w:pPr>
+        <w:pStyle w:val="Paragraphedeliste"/>
+        <w:numPr>
+          <w:ilvl w:val="0"/>
+          <w:numId w:val="8"/>
+        </w:numPr>
+        <w:rPr>
+          <w:szCs w:val="36"/>
+        </w:rPr>
+      </w:pPr>
+      <w:r>
+        <w:rPr>
+          <w:szCs w:val="36"/>
+        </w:rPr>
+        <w:t>L’IA</w:t>
+      </w:r>
+    </w:p>
+    <w:p>
+      <w:pPr>
+        <w:pStyle w:val="Paragraphedeliste"/>
+        <w:ind w:left="1065"/>
+        <w:rPr>
+          <w:szCs w:val="36"/>
+        </w:rPr>
+      </w:pPr>
+    </w:p>
+    <w:p>
+      <w:pPr>
+        <w:pStyle w:val="Paragraphedeliste"/>
+        <w:ind w:left="1065"/>
+        <w:rPr>
+          <w:szCs w:val="36"/>
+        </w:rPr>
+      </w:pPr>
+      <w:r>
+        <w:rPr>
+          <w:szCs w:val="36"/>
+        </w:rPr>
+        <w:t>Ici l’IA correspondra aux soldats que Thésée appelle. Ils suivront le héros à qui ils sont attribués et attaq</w:t>
+      </w:r>
+      <w:r>
+        <w:rPr>
+          <w:szCs w:val="36"/>
+        </w:rPr>
+        <w:t>ueront le minotaure qui est dans le champ de vision du héros</w:t>
+      </w:r>
+    </w:p>
+    <w:p>
+      <w:pPr>
+        <w:pStyle w:val="Titre1"/>
+        <w:jc w:val="center"/>
         <w:rPr>
           <w:rFonts w:ascii="GodOfWar" w:hAnsi="GodOfWar"/>
-          <w:szCs w:val="36"/>
-        </w:rPr>
-        <w:t>k</w:t>
-      </w:r>
-      <w:proofErr w:type="spellEnd"/>
+          <w:color w:val="C00000"/>
+        </w:rPr>
+      </w:pPr>
       <w:r>
         <w:rPr>
           <w:rFonts w:ascii="GodOfWar" w:hAnsi="GodOfWar"/>
-          <w:szCs w:val="36"/>
-        </w:rPr>
-        <w:t xml:space="preserve"> :</w:t>
-      </w:r>
-    </w:p>
-    <w:p>
-      <w:pPr>
-        <w:ind w:firstLine="708"/>
-        <w:rPr>
-          <w:b/>
-          <w:szCs w:val="36"/>
-        </w:rPr>
-      </w:pPr>
-      <w:r>
-        <w:rPr>
-          <w:b/>
-          <w:szCs w:val="36"/>
-        </w:rPr>
-        <w:t xml:space="preserve">Pour gagner la manche : </w:t>
-      </w:r>
-      <w:r>
-        <w:rPr>
-          <w:szCs w:val="36"/>
-        </w:rPr>
-        <w:t>V</w:t>
-      </w:r>
-      <w:r>
-        <w:rPr>
-          <w:szCs w:val="36"/>
-        </w:rPr>
-        <w:t>aincre l'équipe entière adverse.</w:t>
-      </w:r>
-      <w:r>
-        <w:rPr>
-          <w:b/>
-          <w:szCs w:val="36"/>
-        </w:rPr>
-        <w:tab/>
-      </w:r>
-    </w:p>
-    <w:p>
-      <w:pPr>
-        <w:ind w:firstLine="708"/>
-        <w:rPr>
-          <w:b/>
-          <w:szCs w:val="36"/>
-        </w:rPr>
-      </w:pPr>
-      <w:r>
-        <w:rPr>
-          <w:b/>
-          <w:szCs w:val="36"/>
-        </w:rPr>
-        <w:t>Pour perdre la manche :</w:t>
-      </w:r>
-      <w:r>
-        <w:rPr>
-          <w:b/>
-          <w:szCs w:val="36"/>
-        </w:rPr>
-        <w:t xml:space="preserve"> </w:t>
-      </w:r>
-      <w:r>
-        <w:rPr>
-          <w:szCs w:val="36"/>
-        </w:rPr>
-        <w:t>Toute une équipe meur</w:t>
-      </w:r>
-      <w:r>
-        <w:rPr>
-          <w:szCs w:val="36"/>
-        </w:rPr>
-        <w:t>t</w:t>
-      </w:r>
-      <w:r>
-        <w:rPr>
-          <w:szCs w:val="36"/>
-        </w:rPr>
-        <w:t>.</w:t>
-      </w:r>
-    </w:p>
-    <w:p>
-      <w:pPr>
-        <w:rPr>
-          <w:rFonts w:ascii="GodOfWar" w:hAnsi="GodOfWar"/>
-          <w:szCs w:val="36"/>
-        </w:rPr>
-      </w:pPr>
-      <w:r>
-        <w:rPr>
-          <w:rFonts w:ascii="GodOfWar" w:hAnsi="GodOfWar"/>
-          <w:szCs w:val="36"/>
-        </w:rPr>
-        <w:t>Bataille contre le K</w:t>
-      </w:r>
-      <w:r>
-        <w:rPr>
-          <w:rFonts w:ascii="GodOfWar" w:hAnsi="GodOfWar"/>
-          <w:szCs w:val="36"/>
-        </w:rPr>
-        <w:t>raken :</w:t>
-      </w:r>
-    </w:p>
-    <w:p>
-      <w:pPr>
-        <w:ind w:firstLine="708"/>
-        <w:rPr>
-          <w:b/>
-          <w:szCs w:val="36"/>
-        </w:rPr>
-      </w:pPr>
-      <w:r>
-        <w:rPr>
-          <w:b/>
-          <w:szCs w:val="36"/>
-        </w:rPr>
-        <w:t xml:space="preserve">Pour gagner la manche : </w:t>
-      </w:r>
-      <w:r>
-        <w:rPr>
-          <w:szCs w:val="36"/>
-        </w:rPr>
-        <w:t>Vaincre son adversaire en le poussant dans l'eau ou en le tuant.</w:t>
-      </w:r>
-    </w:p>
-    <w:p>
-      <w:pPr>
-        <w:rPr>
-          <w:b/>
-          <w:szCs w:val="36"/>
-        </w:rPr>
-      </w:pPr>
-      <w:r>
-        <w:rPr>
-          <w:b/>
-          <w:szCs w:val="36"/>
-        </w:rPr>
-        <w:tab/>
-        <w:t>Pour perdre la manche :</w:t>
-      </w:r>
-      <w:r>
-        <w:rPr>
-          <w:b/>
-          <w:szCs w:val="36"/>
-        </w:rPr>
-        <w:t xml:space="preserve"> </w:t>
-      </w:r>
-      <w:r>
-        <w:rPr>
-          <w:szCs w:val="36"/>
-        </w:rPr>
-        <w:t>Tomber dans l'eau ou mourir.</w:t>
-      </w:r>
-    </w:p>
-    <w:p>
-      <w:pPr>
-        <w:rPr>
-          <w:b/>
-          <w:szCs w:val="36"/>
-        </w:rPr>
-      </w:pPr>
-      <w:r>
-        <w:rPr>
-          <w:b/>
-          <w:szCs w:val="36"/>
-        </w:rPr>
-        <w:t>Pour gagner la partie : gagner deux manches.</w:t>
-      </w:r>
-    </w:p>
-    <w:p>
-      <w:pPr>
-        <w:pStyle w:val="Paragraphedeliste"/>
+          <w:color w:val="C00000"/>
+        </w:rPr>
+        <w:t>Bataille contre le Kraken</w:t>
+      </w:r>
+    </w:p>
+    <w:p>
+      <w:pPr>
+        <w:pStyle w:val="Paragraphedeliste"/>
+        <w:ind w:left="1065"/>
+        <w:rPr>
+          <w:szCs w:val="36"/>
+        </w:rPr>
+      </w:pPr>
+    </w:p>
+    <w:p>
+      <w:pPr>
+        <w:pStyle w:val="Paragraphedeliste"/>
+        <w:numPr>
+          <w:ilvl w:val="0"/>
+          <w:numId w:val="11"/>
+        </w:numPr>
+        <w:rPr>
+          <w:szCs w:val="36"/>
+        </w:rPr>
+      </w:pPr>
+      <w:r>
+        <w:rPr>
+          <w:szCs w:val="36"/>
+        </w:rPr>
+        <w:t>La course</w:t>
+      </w:r>
+    </w:p>
+    <w:p>
+      <w:pPr>
+        <w:ind w:left="1065"/>
+        <w:rPr>
+          <w:szCs w:val="36"/>
+        </w:rPr>
+      </w:pPr>
+      <w:r>
+        <w:rPr>
+          <w:szCs w:val="36"/>
+        </w:rPr>
+        <w:t>Dans ce mode, la course est moins présente, mais est tout de même importante. Il faudra battre son adversaire le plus vite possible, afin d’éviter se faire tuer par le kraken, ou que le kraken finisse par détruire toutes les plateformes.</w:t>
+      </w:r>
+      <w:r>
+        <w:rPr>
+          <w:szCs w:val="36"/>
+        </w:rPr>
+        <w:t xml:space="preserve"> De plus, comme dans le mode </w:t>
+      </w:r>
+      <w:r>
+        <w:rPr>
+          <w:szCs w:val="36"/>
+        </w:rPr>
+        <w:lastRenderedPageBreak/>
+        <w:t>précèdent, le joueur peut rajouter un chronomètre afin de rajouter du challenge, et augmenter ses récompenses en fin de partie.</w:t>
+      </w:r>
+    </w:p>
+    <w:p>
+      <w:pPr>
+        <w:ind w:left="1065"/>
+        <w:rPr>
+          <w:szCs w:val="36"/>
+        </w:rPr>
+      </w:pPr>
+    </w:p>
+    <w:p>
+      <w:pPr>
+        <w:ind w:left="1065"/>
+        <w:rPr>
+          <w:szCs w:val="36"/>
+        </w:rPr>
+      </w:pPr>
+    </w:p>
+    <w:p>
+      <w:pPr>
+        <w:pStyle w:val="Paragraphedeliste"/>
+        <w:numPr>
+          <w:ilvl w:val="0"/>
+          <w:numId w:val="11"/>
+        </w:numPr>
+        <w:rPr>
+          <w:szCs w:val="36"/>
+        </w:rPr>
+      </w:pPr>
+      <w:r>
+        <w:rPr>
+          <w:szCs w:val="36"/>
+        </w:rPr>
+        <w:t>La survie</w:t>
+      </w:r>
+    </w:p>
+    <w:p>
+      <w:pPr>
+        <w:ind w:left="705"/>
+        <w:rPr>
+          <w:szCs w:val="36"/>
+        </w:rPr>
+      </w:pPr>
+      <w:r>
+        <w:rPr>
+          <w:szCs w:val="36"/>
+        </w:rPr>
+        <w:t>Cette phase est la plus importante de ce mode de jeu. Il faudra éviter au maximum les coups de l’adversaire ainsi que ceux du Kraken pour ne pas tomber dans l’eau et perdre la manche.</w:t>
+      </w:r>
+    </w:p>
+    <w:p>
+      <w:pPr>
+        <w:ind w:left="705"/>
+        <w:rPr>
+          <w:szCs w:val="36"/>
+        </w:rPr>
+      </w:pPr>
+      <w:r>
+        <w:rPr>
+          <w:szCs w:val="36"/>
+        </w:rPr>
+        <w:t>Pour cela, il faudra choisir les bonnes plateformes sur lesquelles sauter, tout en essayant de faire tomber son adversaire. Il faudra prendre en compte le sens de rotation du courant, afin d’accéder aux bonnes plateformes. Pour cela une panoplie de sort sera donnée au personnage afin d’attaquer et de se protéger de l’adversaire et du Kraken.</w:t>
+      </w:r>
+    </w:p>
+    <w:p>
+      <w:pPr>
+        <w:ind w:left="705"/>
         <w:rPr>
           <w:b/>
           <w:sz w:val="36"/>
           <w:szCs w:val="36"/>
         </w:rPr>
       </w:pPr>
+      <w:r>
+        <w:rPr>
+          <w:szCs w:val="36"/>
+        </w:rPr>
+        <w:t>Pour augmenter la survie de personnage, ils ont un double saut. Il faudra donc sauter au bon moment.</w:t>
+      </w:r>
     </w:p>
     <w:p>
       <w:pPr>
         <w:rPr>
           <w:b/>
-          <w:sz w:val="36"/>
-          <w:szCs w:val="36"/>
-        </w:rPr>
-      </w:pPr>
-    </w:p>
-    <w:p>
-      <w:pPr>
-        <w:rPr>
-          <w:b/>
-          <w:szCs w:val="36"/>
-        </w:rPr>
-      </w:pPr>
-    </w:p>
-    <w:p>
-      <w:pPr>
-        <w:rPr>
-          <w:b/>
-          <w:szCs w:val="36"/>
-        </w:rPr>
-      </w:pPr>
-    </w:p>
-    <w:p>
-      <w:pPr>
-        <w:rPr>
-          <w:b/>
-          <w:szCs w:val="36"/>
-        </w:rPr>
-      </w:pPr>
-    </w:p>
-    <w:p>
-      <w:pPr>
-        <w:rPr>
-          <w:b/>
-          <w:szCs w:val="36"/>
-        </w:rPr>
-      </w:pPr>
-    </w:p>
-    <w:p>
-      <w:pPr>
-        <w:rPr>
-          <w:b/>
-          <w:szCs w:val="36"/>
-        </w:rPr>
-      </w:pPr>
+          <w:szCs w:val="36"/>
+        </w:rPr>
+      </w:pPr>
+    </w:p>
+    <w:p>
+      <w:pPr>
+        <w:pStyle w:val="Paragraphedeliste"/>
+        <w:numPr>
+          <w:ilvl w:val="0"/>
+          <w:numId w:val="11"/>
+        </w:numPr>
+      </w:pPr>
+      <w:r>
+        <w:t>Les capacités</w:t>
+      </w:r>
+    </w:p>
+    <w:p>
+      <w:pPr>
+        <w:ind w:left="705"/>
+        <w:rPr>
+          <w:szCs w:val="36"/>
+        </w:rPr>
+      </w:pPr>
+      <w:r>
+        <w:rPr>
+          <w:szCs w:val="36"/>
+        </w:rPr>
+        <w:t>Percée :</w:t>
+      </w:r>
+    </w:p>
+    <w:p>
+      <w:pPr>
+        <w:ind w:left="705"/>
+        <w:rPr>
+          <w:szCs w:val="36"/>
+        </w:rPr>
+      </w:pPr>
+      <w:r>
+        <w:rPr>
+          <w:szCs w:val="36"/>
+        </w:rPr>
+        <w:t>Coup de lance : Si touche l’adversaire, le pousse dans la direction de la lance.</w:t>
+      </w:r>
+    </w:p>
+    <w:p>
+      <w:pPr>
+        <w:ind w:left="705"/>
+        <w:rPr>
+          <w:szCs w:val="36"/>
+        </w:rPr>
+      </w:pPr>
+      <w:r>
+        <w:rPr>
+          <w:szCs w:val="36"/>
+        </w:rPr>
+        <w:t>Bouclier : Si activé, bloque le prochain coup. Peut bloquer 3 coups et se casse ensuite. Le joueur doit attendre un certain temps avant la réparation du bouclier. Si il bloque un coup du Kraken, cela détruit directement le bouclier, jusqu’à la fin de la manche.</w:t>
+      </w:r>
+    </w:p>
+    <w:p>
+      <w:pPr>
+        <w:ind w:left="705"/>
+        <w:rPr>
+          <w:szCs w:val="36"/>
+        </w:rPr>
+      </w:pPr>
+      <w:r>
+        <w:rPr>
+          <w:szCs w:val="36"/>
+        </w:rPr>
+        <w:t>Tête de Méduse : Pétrifie le Kraken pendant un certain temps.</w:t>
+      </w:r>
+    </w:p>
+    <w:p>
+      <w:pPr>
+        <w:ind w:left="705"/>
+        <w:rPr>
+          <w:szCs w:val="36"/>
+        </w:rPr>
+      </w:pPr>
+    </w:p>
+    <w:p>
+      <w:pPr>
+        <w:ind w:left="705"/>
+        <w:rPr>
+          <w:szCs w:val="36"/>
+        </w:rPr>
+      </w:pPr>
+      <w:r>
+        <w:rPr>
+          <w:szCs w:val="36"/>
+        </w:rPr>
+        <w:t>Poséidon :</w:t>
+      </w:r>
+    </w:p>
+    <w:p>
+      <w:pPr>
+        <w:ind w:left="705"/>
+        <w:rPr>
+          <w:szCs w:val="36"/>
+        </w:rPr>
+      </w:pPr>
+      <w:r>
+        <w:rPr>
+          <w:szCs w:val="36"/>
+        </w:rPr>
+        <w:t>Cage d’eau : Bloque l’adversaire pendant un certain temps (même dans les airs).</w:t>
+      </w:r>
+    </w:p>
+    <w:p>
+      <w:pPr>
+        <w:ind w:left="705"/>
+        <w:rPr>
+          <w:szCs w:val="36"/>
+        </w:rPr>
+      </w:pPr>
+      <w:r>
+        <w:rPr>
+          <w:szCs w:val="36"/>
+        </w:rPr>
+        <w:t>Mur de vagues : Fait apparaitre un mur d’eau bloquant les attaques (sauf celles du Kraken) et peut stopper le saut de l’adversaire. Si utilisé sur une plateforme, empêche l’accès à cette plateforme pendant un court instant.</w:t>
+      </w:r>
+    </w:p>
+    <w:p>
+      <w:pPr>
+        <w:ind w:left="705"/>
+        <w:rPr>
+          <w:szCs w:val="36"/>
+        </w:rPr>
+      </w:pPr>
+      <w:r>
+        <w:rPr>
+          <w:szCs w:val="36"/>
+        </w:rPr>
+        <w:t>Contrôle du monde marin : Contrôle le Kraken l’empêchant de le frapper, mais pas de détruire des plateformes.</w:t>
+      </w:r>
+    </w:p>
+    <w:p>
+      <w:pPr>
+        <w:pStyle w:val="Paragraphedeliste"/>
+        <w:numPr>
+          <w:ilvl w:val="0"/>
+          <w:numId w:val="11"/>
+        </w:numPr>
+        <w:rPr>
+          <w:szCs w:val="36"/>
+        </w:rPr>
+      </w:pPr>
+      <w:r>
+        <w:rPr>
+          <w:szCs w:val="36"/>
+        </w:rPr>
+        <w:t>La place de la caméra</w:t>
+      </w:r>
+    </w:p>
+    <w:p>
+      <w:pPr>
+        <w:pStyle w:val="Paragraphedeliste"/>
+        <w:ind w:left="1065"/>
+        <w:rPr>
+          <w:szCs w:val="36"/>
+        </w:rPr>
+      </w:pPr>
+    </w:p>
+    <w:p>
+      <w:pPr>
+        <w:pStyle w:val="Paragraphedeliste"/>
+        <w:ind w:left="1065"/>
+        <w:rPr>
+          <w:szCs w:val="36"/>
+        </w:rPr>
+      </w:pPr>
+      <w:r>
+        <w:rPr>
+          <w:szCs w:val="36"/>
+        </w:rPr>
+        <w:t>La caméra est toujours en vue 3</w:t>
+      </w:r>
+      <w:r>
+        <w:rPr>
+          <w:szCs w:val="36"/>
+          <w:vertAlign w:val="superscript"/>
+        </w:rPr>
+        <w:t>ème</w:t>
+      </w:r>
+      <w:r>
+        <w:rPr>
+          <w:szCs w:val="36"/>
+        </w:rPr>
+        <w:t xml:space="preserve"> personne et ne pourra être changé comme dans le mode précédent. Ici, elle permettra surtout d’observer les mouvements du kraken, de l’adversaire, et de bien placer ses sorts.</w:t>
+      </w:r>
+    </w:p>
+    <w:p>
+      <w:pPr>
+        <w:pStyle w:val="Paragraphedeliste"/>
+        <w:ind w:left="1065"/>
+        <w:rPr>
+          <w:szCs w:val="36"/>
+        </w:rPr>
+      </w:pPr>
+    </w:p>
+    <w:p>
+      <w:pPr>
+        <w:pStyle w:val="Paragraphedeliste"/>
+        <w:ind w:left="1065"/>
+        <w:rPr>
+          <w:szCs w:val="36"/>
+        </w:rPr>
+      </w:pPr>
+    </w:p>
+    <w:p>
+      <w:pPr>
+        <w:pStyle w:val="Paragraphedeliste"/>
+        <w:ind w:left="1065"/>
+        <w:rPr>
+          <w:szCs w:val="36"/>
+        </w:rPr>
+      </w:pPr>
+    </w:p>
+    <w:p>
+      <w:pPr>
+        <w:pStyle w:val="Paragraphedeliste"/>
+        <w:ind w:left="1065"/>
+        <w:rPr>
+          <w:szCs w:val="36"/>
+        </w:rPr>
+      </w:pPr>
+    </w:p>
+    <w:p>
+      <w:pPr>
+        <w:pStyle w:val="Paragraphedeliste"/>
+        <w:ind w:left="1065"/>
+        <w:rPr>
+          <w:szCs w:val="36"/>
+        </w:rPr>
+      </w:pPr>
+      <w:bookmarkStart w:id="0" w:name="_GoBack"/>
+      <w:bookmarkEnd w:id="0"/>
+    </w:p>
+    <w:p>
+      <w:pPr>
+        <w:pStyle w:val="Paragraphedeliste"/>
+        <w:numPr>
+          <w:ilvl w:val="0"/>
+          <w:numId w:val="11"/>
+        </w:numPr>
+        <w:rPr>
+          <w:szCs w:val="36"/>
+        </w:rPr>
+      </w:pPr>
+      <w:r>
+        <w:rPr>
+          <w:szCs w:val="36"/>
+        </w:rPr>
+        <w:lastRenderedPageBreak/>
+        <w:t>L’IA</w:t>
+      </w:r>
+    </w:p>
+    <w:p>
+      <w:pPr>
+        <w:pStyle w:val="Paragraphedeliste"/>
+        <w:ind w:left="1065"/>
+        <w:rPr>
+          <w:szCs w:val="36"/>
+        </w:rPr>
+      </w:pPr>
+    </w:p>
+    <w:p>
+      <w:pPr>
+        <w:pStyle w:val="Paragraphedeliste"/>
+        <w:ind w:left="1065"/>
+        <w:rPr>
+          <w:szCs w:val="36"/>
+        </w:rPr>
+      </w:pPr>
+      <w:r>
+        <w:rPr>
+          <w:szCs w:val="36"/>
+        </w:rPr>
+        <w:t xml:space="preserve">Ici l’IA correspondra au Kraken. Son but est de frapper Percée et Poséidon pour les faire tomber dans l’eau. Il détruira aussi une plateforme de temps en temps. De plus il pourra changer le sens du courant de l’eau quand il le souhaite. </w:t>
+      </w:r>
     </w:p>
     <w:p>
       <w:pPr>
@@ -2128,6 +4472,237 @@
     </w:p>
     <w:p>
       <w:pPr>
+        <w:jc w:val="center"/>
+        <w:rPr>
+          <w:rFonts w:ascii="GodOfWar" w:hAnsi="GodOfWar"/>
+          <w:color w:val="FF0000"/>
+          <w:sz w:val="32"/>
+          <w:szCs w:val="32"/>
+        </w:rPr>
+      </w:pPr>
+    </w:p>
+    <w:p>
+      <w:pPr>
+        <w:jc w:val="center"/>
+        <w:rPr>
+          <w:rFonts w:ascii="GodOfWar" w:hAnsi="GodOfWar"/>
+          <w:color w:val="FF0000"/>
+          <w:sz w:val="32"/>
+          <w:szCs w:val="32"/>
+        </w:rPr>
+      </w:pPr>
+    </w:p>
+    <w:p>
+      <w:pPr>
+        <w:jc w:val="center"/>
+        <w:rPr>
+          <w:rFonts w:ascii="GodOfWar" w:hAnsi="GodOfWar"/>
+          <w:color w:val="FF0000"/>
+          <w:sz w:val="32"/>
+          <w:szCs w:val="32"/>
+        </w:rPr>
+      </w:pPr>
+    </w:p>
+    <w:p>
+      <w:pPr>
+        <w:jc w:val="center"/>
+        <w:rPr>
+          <w:rFonts w:ascii="GodOfWar" w:hAnsi="GodOfWar"/>
+          <w:color w:val="FF0000"/>
+          <w:sz w:val="32"/>
+          <w:szCs w:val="32"/>
+        </w:rPr>
+      </w:pPr>
+    </w:p>
+    <w:p>
+      <w:pPr>
+        <w:jc w:val="center"/>
+        <w:rPr>
+          <w:rFonts w:ascii="GodOfWar" w:hAnsi="GodOfWar"/>
+          <w:color w:val="FF0000"/>
+          <w:sz w:val="32"/>
+          <w:szCs w:val="32"/>
+        </w:rPr>
+      </w:pPr>
+    </w:p>
+    <w:p>
+      <w:pPr>
+        <w:jc w:val="center"/>
+        <w:rPr>
+          <w:rFonts w:ascii="GodOfWar" w:hAnsi="GodOfWar"/>
+          <w:color w:val="FF0000"/>
+          <w:sz w:val="32"/>
+          <w:szCs w:val="32"/>
+        </w:rPr>
+      </w:pPr>
+    </w:p>
+    <w:p>
+      <w:pPr>
+        <w:jc w:val="center"/>
+        <w:rPr>
+          <w:rFonts w:ascii="GodOfWar" w:hAnsi="GodOfWar"/>
+          <w:color w:val="FF0000"/>
+          <w:sz w:val="32"/>
+          <w:szCs w:val="32"/>
+        </w:rPr>
+      </w:pPr>
+    </w:p>
+    <w:p>
+      <w:pPr>
+        <w:jc w:val="center"/>
+        <w:rPr>
+          <w:rFonts w:ascii="GodOfWar" w:hAnsi="GodOfWar"/>
+          <w:color w:val="FF0000"/>
+          <w:sz w:val="32"/>
+          <w:szCs w:val="32"/>
+        </w:rPr>
+      </w:pPr>
+    </w:p>
+    <w:p>
+      <w:pPr>
+        <w:jc w:val="center"/>
+        <w:rPr>
+          <w:rFonts w:ascii="GodOfWar" w:hAnsi="GodOfWar"/>
+          <w:color w:val="FF0000"/>
+          <w:sz w:val="32"/>
+          <w:szCs w:val="32"/>
+        </w:rPr>
+      </w:pPr>
+    </w:p>
+    <w:p>
+      <w:pPr>
+        <w:jc w:val="center"/>
+        <w:rPr>
+          <w:rFonts w:ascii="GodOfWar" w:hAnsi="GodOfWar"/>
+          <w:color w:val="FF0000"/>
+          <w:sz w:val="32"/>
+          <w:szCs w:val="32"/>
+        </w:rPr>
+      </w:pPr>
+    </w:p>
+    <w:p>
+      <w:pPr>
+        <w:jc w:val="center"/>
+        <w:rPr>
+          <w:rFonts w:ascii="GodOfWar" w:hAnsi="GodOfWar"/>
+          <w:color w:val="FF0000"/>
+          <w:sz w:val="32"/>
+          <w:szCs w:val="32"/>
+        </w:rPr>
+      </w:pPr>
+    </w:p>
+    <w:p>
+      <w:pPr>
+        <w:jc w:val="center"/>
+        <w:rPr>
+          <w:rFonts w:ascii="GodOfWar" w:hAnsi="GodOfWar"/>
+          <w:color w:val="FF0000"/>
+          <w:sz w:val="32"/>
+          <w:szCs w:val="32"/>
+        </w:rPr>
+      </w:pPr>
+    </w:p>
+    <w:p>
+      <w:pPr>
+        <w:jc w:val="center"/>
+        <w:rPr>
+          <w:rFonts w:ascii="GodOfWar" w:hAnsi="GodOfWar"/>
+          <w:color w:val="FF0000"/>
+          <w:sz w:val="32"/>
+          <w:szCs w:val="32"/>
+        </w:rPr>
+      </w:pPr>
+    </w:p>
+    <w:p>
+      <w:pPr>
+        <w:jc w:val="center"/>
+        <w:rPr>
+          <w:rFonts w:ascii="GodOfWar" w:hAnsi="GodOfWar"/>
+          <w:color w:val="FF0000"/>
+          <w:sz w:val="32"/>
+          <w:szCs w:val="32"/>
+        </w:rPr>
+      </w:pPr>
+    </w:p>
+    <w:p>
+      <w:pPr>
+        <w:jc w:val="center"/>
+        <w:rPr>
+          <w:rFonts w:ascii="GodOfWar" w:hAnsi="GodOfWar"/>
+          <w:color w:val="FF0000"/>
+          <w:sz w:val="32"/>
+          <w:szCs w:val="32"/>
+        </w:rPr>
+      </w:pPr>
+    </w:p>
+    <w:p>
+      <w:pPr>
+        <w:jc w:val="center"/>
+        <w:rPr>
+          <w:rFonts w:ascii="GodOfWar" w:hAnsi="GodOfWar"/>
+          <w:color w:val="FF0000"/>
+          <w:sz w:val="32"/>
+          <w:szCs w:val="32"/>
+        </w:rPr>
+      </w:pPr>
+    </w:p>
+    <w:p>
+      <w:pPr>
+        <w:jc w:val="center"/>
+        <w:rPr>
+          <w:rFonts w:ascii="GodOfWar" w:hAnsi="GodOfWar"/>
+          <w:color w:val="FF0000"/>
+          <w:sz w:val="32"/>
+          <w:szCs w:val="32"/>
+        </w:rPr>
+      </w:pPr>
+    </w:p>
+    <w:p>
+      <w:pPr>
+        <w:jc w:val="center"/>
+        <w:rPr>
+          <w:rFonts w:ascii="GodOfWar" w:hAnsi="GodOfWar"/>
+          <w:color w:val="FF0000"/>
+          <w:sz w:val="32"/>
+          <w:szCs w:val="32"/>
+        </w:rPr>
+      </w:pPr>
+    </w:p>
+    <w:p>
+      <w:pPr>
+        <w:jc w:val="center"/>
+        <w:rPr>
+          <w:rFonts w:ascii="GodOfWar" w:hAnsi="GodOfWar"/>
+          <w:color w:val="FF0000"/>
+          <w:sz w:val="32"/>
+          <w:szCs w:val="32"/>
+        </w:rPr>
+      </w:pPr>
+    </w:p>
+    <w:p>
+      <w:pPr>
+        <w:jc w:val="center"/>
+        <w:rPr>
+          <w:rFonts w:ascii="GodOfWar" w:hAnsi="GodOfWar"/>
+          <w:color w:val="FF0000"/>
+          <w:sz w:val="32"/>
+          <w:szCs w:val="32"/>
+        </w:rPr>
+      </w:pPr>
+    </w:p>
+    <w:p>
+      <w:pPr>
+        <w:jc w:val="center"/>
+        <w:rPr>
+          <w:rFonts w:ascii="GodOfWar" w:hAnsi="GodOfWar"/>
+          <w:color w:val="FF0000"/>
+          <w:sz w:val="32"/>
+          <w:szCs w:val="32"/>
+        </w:rPr>
+      </w:pPr>
+    </w:p>
+    <w:p>
+      <w:pPr>
         <w:pStyle w:val="Titre1"/>
         <w:jc w:val="center"/>
         <w:rPr>
@@ -2140,6 +4715,7 @@
           <w:rFonts w:ascii="GodOfWar" w:hAnsi="GodOfWar"/>
           <w:color w:val="FF0000"/>
         </w:rPr>
+        <w:lastRenderedPageBreak/>
         <w:t>Annexe</w:t>
       </w:r>
       <w:r>
@@ -2199,7 +4775,7 @@
                     <pic:cNvPicPr/>
                   </pic:nvPicPr>
                   <pic:blipFill>
-                    <a:blip r:embed="rId10" cstate="print">
+                    <a:blip r:embed="rId19" cstate="print">
                       <a:extLst>
                         <a:ext uri="{28A0092B-C50C-407E-A947-70E740481C1C}">
                           <a14:useLocalDpi xmlns:a14="http://schemas.microsoft.com/office/drawing/2010/main" val="0"/>
@@ -2282,7 +4858,7 @@
                     <pic:cNvPicPr/>
                   </pic:nvPicPr>
                   <pic:blipFill>
-                    <a:blip r:embed="rId11" cstate="print">
+                    <a:blip r:embed="rId20" cstate="print">
                       <a:extLst>
                         <a:ext uri="{28A0092B-C50C-407E-A947-70E740481C1C}">
                           <a14:useLocalDpi xmlns:a14="http://schemas.microsoft.com/office/drawing/2010/main" val="0"/>
@@ -2316,10 +4892,10 @@
       </w:r>
     </w:p>
     <w:sectPr>
-      <w:headerReference w:type="even" r:id="rId12"/>
-      <w:headerReference w:type="default" r:id="rId13"/>
-      <w:footerReference w:type="default" r:id="rId14"/>
-      <w:headerReference w:type="first" r:id="rId15"/>
+      <w:headerReference w:type="even" r:id="rId21"/>
+      <w:headerReference w:type="default" r:id="rId22"/>
+      <w:footerReference w:type="default" r:id="rId23"/>
+      <w:headerReference w:type="first" r:id="rId24"/>
       <w:pgSz w:w="11906" w:h="16838"/>
       <w:pgMar w:top="851" w:right="1418" w:bottom="851" w:left="1418" w:header="1247" w:footer="57" w:gutter="0"/>
       <w:pgNumType w:start="0"/>
@@ -2674,7 +5250,7 @@
                               <w:sz w:val="28"/>
                               <w:szCs w:val="28"/>
                             </w:rPr>
-                            <w:t>1</w:t>
+                            <w:t>9</w:t>
                           </w:r>
                           <w:r>
                             <w:rPr>
@@ -2750,7 +5326,7 @@
                         <w:sz w:val="28"/>
                         <w:szCs w:val="28"/>
                       </w:rPr>
-                      <w:t>1</w:t>
+                      <w:t>9</w:t>
                     </w:r>
                     <w:r>
                       <w:rPr>
@@ -3175,8 +5751,929 @@
       </w:rPr>
     </w:lvl>
   </w:abstractNum>
+  <w:abstractNum w:abstractNumId="1">
+    <w:nsid w:val="118852F2"/>
+    <w:multiLevelType w:val="hybridMultilevel"/>
+    <w:tmpl w:val="92623C76"/>
+    <w:lvl w:ilvl="0" w:tplc="A9802E54">
+      <w:start w:val="1"/>
+      <w:numFmt w:val="upperRoman"/>
+      <w:lvlText w:val="%1)"/>
+      <w:lvlJc w:val="left"/>
+      <w:pPr>
+        <w:ind w:left="1440" w:hanging="1080"/>
+      </w:pPr>
+      <w:rPr>
+        <w:rFonts w:hint="default"/>
+      </w:rPr>
+    </w:lvl>
+    <w:lvl w:ilvl="1" w:tplc="040C0019" w:tentative="1">
+      <w:start w:val="1"/>
+      <w:numFmt w:val="lowerLetter"/>
+      <w:lvlText w:val="%2."/>
+      <w:lvlJc w:val="left"/>
+      <w:pPr>
+        <w:ind w:left="1440" w:hanging="360"/>
+      </w:pPr>
+    </w:lvl>
+    <w:lvl w:ilvl="2" w:tplc="040C001B" w:tentative="1">
+      <w:start w:val="1"/>
+      <w:numFmt w:val="lowerRoman"/>
+      <w:lvlText w:val="%3."/>
+      <w:lvlJc w:val="right"/>
+      <w:pPr>
+        <w:ind w:left="2160" w:hanging="180"/>
+      </w:pPr>
+    </w:lvl>
+    <w:lvl w:ilvl="3" w:tplc="040C000F" w:tentative="1">
+      <w:start w:val="1"/>
+      <w:numFmt w:val="decimal"/>
+      <w:lvlText w:val="%4."/>
+      <w:lvlJc w:val="left"/>
+      <w:pPr>
+        <w:ind w:left="2880" w:hanging="360"/>
+      </w:pPr>
+    </w:lvl>
+    <w:lvl w:ilvl="4" w:tplc="040C0019" w:tentative="1">
+      <w:start w:val="1"/>
+      <w:numFmt w:val="lowerLetter"/>
+      <w:lvlText w:val="%5."/>
+      <w:lvlJc w:val="left"/>
+      <w:pPr>
+        <w:ind w:left="3600" w:hanging="360"/>
+      </w:pPr>
+    </w:lvl>
+    <w:lvl w:ilvl="5" w:tplc="040C001B" w:tentative="1">
+      <w:start w:val="1"/>
+      <w:numFmt w:val="lowerRoman"/>
+      <w:lvlText w:val="%6."/>
+      <w:lvlJc w:val="right"/>
+      <w:pPr>
+        <w:ind w:left="4320" w:hanging="180"/>
+      </w:pPr>
+    </w:lvl>
+    <w:lvl w:ilvl="6" w:tplc="040C000F" w:tentative="1">
+      <w:start w:val="1"/>
+      <w:numFmt w:val="decimal"/>
+      <w:lvlText w:val="%7."/>
+      <w:lvlJc w:val="left"/>
+      <w:pPr>
+        <w:ind w:left="5040" w:hanging="360"/>
+      </w:pPr>
+    </w:lvl>
+    <w:lvl w:ilvl="7" w:tplc="040C0019" w:tentative="1">
+      <w:start w:val="1"/>
+      <w:numFmt w:val="lowerLetter"/>
+      <w:lvlText w:val="%8."/>
+      <w:lvlJc w:val="left"/>
+      <w:pPr>
+        <w:ind w:left="5760" w:hanging="360"/>
+      </w:pPr>
+    </w:lvl>
+    <w:lvl w:ilvl="8" w:tplc="040C001B" w:tentative="1">
+      <w:start w:val="1"/>
+      <w:numFmt w:val="lowerRoman"/>
+      <w:lvlText w:val="%9."/>
+      <w:lvlJc w:val="right"/>
+      <w:pPr>
+        <w:ind w:left="6480" w:hanging="180"/>
+      </w:pPr>
+    </w:lvl>
+  </w:abstractNum>
+  <w:abstractNum w:abstractNumId="2">
+    <w:nsid w:val="18580B92"/>
+    <w:multiLevelType w:val="hybridMultilevel"/>
+    <w:tmpl w:val="788E635A"/>
+    <w:lvl w:ilvl="0" w:tplc="094ACD74">
+      <w:start w:val="1"/>
+      <w:numFmt w:val="upperRoman"/>
+      <w:lvlText w:val="%1)"/>
+      <w:lvlJc w:val="left"/>
+      <w:pPr>
+        <w:ind w:left="1440" w:hanging="1080"/>
+      </w:pPr>
+      <w:rPr>
+        <w:rFonts w:eastAsiaTheme="minorHAnsi" w:cstheme="minorBidi" w:hint="default"/>
+        <w:sz w:val="22"/>
+      </w:rPr>
+    </w:lvl>
+    <w:lvl w:ilvl="1" w:tplc="040C0019" w:tentative="1">
+      <w:start w:val="1"/>
+      <w:numFmt w:val="lowerLetter"/>
+      <w:lvlText w:val="%2."/>
+      <w:lvlJc w:val="left"/>
+      <w:pPr>
+        <w:ind w:left="1440" w:hanging="360"/>
+      </w:pPr>
+    </w:lvl>
+    <w:lvl w:ilvl="2" w:tplc="040C001B" w:tentative="1">
+      <w:start w:val="1"/>
+      <w:numFmt w:val="lowerRoman"/>
+      <w:lvlText w:val="%3."/>
+      <w:lvlJc w:val="right"/>
+      <w:pPr>
+        <w:ind w:left="2160" w:hanging="180"/>
+      </w:pPr>
+    </w:lvl>
+    <w:lvl w:ilvl="3" w:tplc="040C000F" w:tentative="1">
+      <w:start w:val="1"/>
+      <w:numFmt w:val="decimal"/>
+      <w:lvlText w:val="%4."/>
+      <w:lvlJc w:val="left"/>
+      <w:pPr>
+        <w:ind w:left="2880" w:hanging="360"/>
+      </w:pPr>
+    </w:lvl>
+    <w:lvl w:ilvl="4" w:tplc="040C0019" w:tentative="1">
+      <w:start w:val="1"/>
+      <w:numFmt w:val="lowerLetter"/>
+      <w:lvlText w:val="%5."/>
+      <w:lvlJc w:val="left"/>
+      <w:pPr>
+        <w:ind w:left="3600" w:hanging="360"/>
+      </w:pPr>
+    </w:lvl>
+    <w:lvl w:ilvl="5" w:tplc="040C001B" w:tentative="1">
+      <w:start w:val="1"/>
+      <w:numFmt w:val="lowerRoman"/>
+      <w:lvlText w:val="%6."/>
+      <w:lvlJc w:val="right"/>
+      <w:pPr>
+        <w:ind w:left="4320" w:hanging="180"/>
+      </w:pPr>
+    </w:lvl>
+    <w:lvl w:ilvl="6" w:tplc="040C000F" w:tentative="1">
+      <w:start w:val="1"/>
+      <w:numFmt w:val="decimal"/>
+      <w:lvlText w:val="%7."/>
+      <w:lvlJc w:val="left"/>
+      <w:pPr>
+        <w:ind w:left="5040" w:hanging="360"/>
+      </w:pPr>
+    </w:lvl>
+    <w:lvl w:ilvl="7" w:tplc="040C0019" w:tentative="1">
+      <w:start w:val="1"/>
+      <w:numFmt w:val="lowerLetter"/>
+      <w:lvlText w:val="%8."/>
+      <w:lvlJc w:val="left"/>
+      <w:pPr>
+        <w:ind w:left="5760" w:hanging="360"/>
+      </w:pPr>
+    </w:lvl>
+    <w:lvl w:ilvl="8" w:tplc="040C001B" w:tentative="1">
+      <w:start w:val="1"/>
+      <w:numFmt w:val="lowerRoman"/>
+      <w:lvlText w:val="%9."/>
+      <w:lvlJc w:val="right"/>
+      <w:pPr>
+        <w:ind w:left="6480" w:hanging="180"/>
+      </w:pPr>
+    </w:lvl>
+  </w:abstractNum>
+  <w:abstractNum w:abstractNumId="3">
+    <w:nsid w:val="1FBE70C5"/>
+    <w:multiLevelType w:val="hybridMultilevel"/>
+    <w:tmpl w:val="AFD061AC"/>
+    <w:lvl w:ilvl="0" w:tplc="CC56ACF4">
+      <w:start w:val="1"/>
+      <w:numFmt w:val="decimal"/>
+      <w:lvlText w:val="%1)"/>
+      <w:lvlJc w:val="left"/>
+      <w:pPr>
+        <w:ind w:left="1065" w:hanging="360"/>
+      </w:pPr>
+      <w:rPr>
+        <w:rFonts w:hint="default"/>
+      </w:rPr>
+    </w:lvl>
+    <w:lvl w:ilvl="1" w:tplc="040C0019" w:tentative="1">
+      <w:start w:val="1"/>
+      <w:numFmt w:val="lowerLetter"/>
+      <w:lvlText w:val="%2."/>
+      <w:lvlJc w:val="left"/>
+      <w:pPr>
+        <w:ind w:left="1785" w:hanging="360"/>
+      </w:pPr>
+    </w:lvl>
+    <w:lvl w:ilvl="2" w:tplc="040C001B" w:tentative="1">
+      <w:start w:val="1"/>
+      <w:numFmt w:val="lowerRoman"/>
+      <w:lvlText w:val="%3."/>
+      <w:lvlJc w:val="right"/>
+      <w:pPr>
+        <w:ind w:left="2505" w:hanging="180"/>
+      </w:pPr>
+    </w:lvl>
+    <w:lvl w:ilvl="3" w:tplc="040C000F" w:tentative="1">
+      <w:start w:val="1"/>
+      <w:numFmt w:val="decimal"/>
+      <w:lvlText w:val="%4."/>
+      <w:lvlJc w:val="left"/>
+      <w:pPr>
+        <w:ind w:left="3225" w:hanging="360"/>
+      </w:pPr>
+    </w:lvl>
+    <w:lvl w:ilvl="4" w:tplc="040C0019" w:tentative="1">
+      <w:start w:val="1"/>
+      <w:numFmt w:val="lowerLetter"/>
+      <w:lvlText w:val="%5."/>
+      <w:lvlJc w:val="left"/>
+      <w:pPr>
+        <w:ind w:left="3945" w:hanging="360"/>
+      </w:pPr>
+    </w:lvl>
+    <w:lvl w:ilvl="5" w:tplc="040C001B" w:tentative="1">
+      <w:start w:val="1"/>
+      <w:numFmt w:val="lowerRoman"/>
+      <w:lvlText w:val="%6."/>
+      <w:lvlJc w:val="right"/>
+      <w:pPr>
+        <w:ind w:left="4665" w:hanging="180"/>
+      </w:pPr>
+    </w:lvl>
+    <w:lvl w:ilvl="6" w:tplc="040C000F" w:tentative="1">
+      <w:start w:val="1"/>
+      <w:numFmt w:val="decimal"/>
+      <w:lvlText w:val="%7."/>
+      <w:lvlJc w:val="left"/>
+      <w:pPr>
+        <w:ind w:left="5385" w:hanging="360"/>
+      </w:pPr>
+    </w:lvl>
+    <w:lvl w:ilvl="7" w:tplc="040C0019" w:tentative="1">
+      <w:start w:val="1"/>
+      <w:numFmt w:val="lowerLetter"/>
+      <w:lvlText w:val="%8."/>
+      <w:lvlJc w:val="left"/>
+      <w:pPr>
+        <w:ind w:left="6105" w:hanging="360"/>
+      </w:pPr>
+    </w:lvl>
+    <w:lvl w:ilvl="8" w:tplc="040C001B" w:tentative="1">
+      <w:start w:val="1"/>
+      <w:numFmt w:val="lowerRoman"/>
+      <w:lvlText w:val="%9."/>
+      <w:lvlJc w:val="right"/>
+      <w:pPr>
+        <w:ind w:left="6825" w:hanging="180"/>
+      </w:pPr>
+    </w:lvl>
+  </w:abstractNum>
+  <w:abstractNum w:abstractNumId="4">
+    <w:nsid w:val="23AF3AA6"/>
+    <w:multiLevelType w:val="hybridMultilevel"/>
+    <w:tmpl w:val="BA7485FC"/>
+    <w:lvl w:ilvl="0" w:tplc="E6944C68">
+      <w:start w:val="1"/>
+      <w:numFmt w:val="decimal"/>
+      <w:lvlText w:val="%1)"/>
+      <w:lvlJc w:val="left"/>
+      <w:pPr>
+        <w:ind w:left="1770" w:hanging="360"/>
+      </w:pPr>
+      <w:rPr>
+        <w:rFonts w:hint="default"/>
+      </w:rPr>
+    </w:lvl>
+    <w:lvl w:ilvl="1" w:tplc="040C0019" w:tentative="1">
+      <w:start w:val="1"/>
+      <w:numFmt w:val="lowerLetter"/>
+      <w:lvlText w:val="%2."/>
+      <w:lvlJc w:val="left"/>
+      <w:pPr>
+        <w:ind w:left="2490" w:hanging="360"/>
+      </w:pPr>
+    </w:lvl>
+    <w:lvl w:ilvl="2" w:tplc="040C001B" w:tentative="1">
+      <w:start w:val="1"/>
+      <w:numFmt w:val="lowerRoman"/>
+      <w:lvlText w:val="%3."/>
+      <w:lvlJc w:val="right"/>
+      <w:pPr>
+        <w:ind w:left="3210" w:hanging="180"/>
+      </w:pPr>
+    </w:lvl>
+    <w:lvl w:ilvl="3" w:tplc="040C000F" w:tentative="1">
+      <w:start w:val="1"/>
+      <w:numFmt w:val="decimal"/>
+      <w:lvlText w:val="%4."/>
+      <w:lvlJc w:val="left"/>
+      <w:pPr>
+        <w:ind w:left="3930" w:hanging="360"/>
+      </w:pPr>
+    </w:lvl>
+    <w:lvl w:ilvl="4" w:tplc="040C0019" w:tentative="1">
+      <w:start w:val="1"/>
+      <w:numFmt w:val="lowerLetter"/>
+      <w:lvlText w:val="%5."/>
+      <w:lvlJc w:val="left"/>
+      <w:pPr>
+        <w:ind w:left="4650" w:hanging="360"/>
+      </w:pPr>
+    </w:lvl>
+    <w:lvl w:ilvl="5" w:tplc="040C001B" w:tentative="1">
+      <w:start w:val="1"/>
+      <w:numFmt w:val="lowerRoman"/>
+      <w:lvlText w:val="%6."/>
+      <w:lvlJc w:val="right"/>
+      <w:pPr>
+        <w:ind w:left="5370" w:hanging="180"/>
+      </w:pPr>
+    </w:lvl>
+    <w:lvl w:ilvl="6" w:tplc="040C000F" w:tentative="1">
+      <w:start w:val="1"/>
+      <w:numFmt w:val="decimal"/>
+      <w:lvlText w:val="%7."/>
+      <w:lvlJc w:val="left"/>
+      <w:pPr>
+        <w:ind w:left="6090" w:hanging="360"/>
+      </w:pPr>
+    </w:lvl>
+    <w:lvl w:ilvl="7" w:tplc="040C0019" w:tentative="1">
+      <w:start w:val="1"/>
+      <w:numFmt w:val="lowerLetter"/>
+      <w:lvlText w:val="%8."/>
+      <w:lvlJc w:val="left"/>
+      <w:pPr>
+        <w:ind w:left="6810" w:hanging="360"/>
+      </w:pPr>
+    </w:lvl>
+    <w:lvl w:ilvl="8" w:tplc="040C001B" w:tentative="1">
+      <w:start w:val="1"/>
+      <w:numFmt w:val="lowerRoman"/>
+      <w:lvlText w:val="%9."/>
+      <w:lvlJc w:val="right"/>
+      <w:pPr>
+        <w:ind w:left="7530" w:hanging="180"/>
+      </w:pPr>
+    </w:lvl>
+  </w:abstractNum>
+  <w:abstractNum w:abstractNumId="5">
+    <w:nsid w:val="2AD61BB7"/>
+    <w:multiLevelType w:val="hybridMultilevel"/>
+    <w:tmpl w:val="CFD4A59C"/>
+    <w:lvl w:ilvl="0" w:tplc="040C0011">
+      <w:start w:val="1"/>
+      <w:numFmt w:val="decimal"/>
+      <w:lvlText w:val="%1)"/>
+      <w:lvlJc w:val="left"/>
+      <w:pPr>
+        <w:ind w:left="720" w:hanging="360"/>
+      </w:pPr>
+      <w:rPr>
+        <w:rFonts w:hint="default"/>
+      </w:rPr>
+    </w:lvl>
+    <w:lvl w:ilvl="1" w:tplc="040C0019" w:tentative="1">
+      <w:start w:val="1"/>
+      <w:numFmt w:val="lowerLetter"/>
+      <w:lvlText w:val="%2."/>
+      <w:lvlJc w:val="left"/>
+      <w:pPr>
+        <w:ind w:left="1440" w:hanging="360"/>
+      </w:pPr>
+    </w:lvl>
+    <w:lvl w:ilvl="2" w:tplc="040C001B" w:tentative="1">
+      <w:start w:val="1"/>
+      <w:numFmt w:val="lowerRoman"/>
+      <w:lvlText w:val="%3."/>
+      <w:lvlJc w:val="right"/>
+      <w:pPr>
+        <w:ind w:left="2160" w:hanging="180"/>
+      </w:pPr>
+    </w:lvl>
+    <w:lvl w:ilvl="3" w:tplc="040C000F" w:tentative="1">
+      <w:start w:val="1"/>
+      <w:numFmt w:val="decimal"/>
+      <w:lvlText w:val="%4."/>
+      <w:lvlJc w:val="left"/>
+      <w:pPr>
+        <w:ind w:left="2880" w:hanging="360"/>
+      </w:pPr>
+    </w:lvl>
+    <w:lvl w:ilvl="4" w:tplc="040C0019" w:tentative="1">
+      <w:start w:val="1"/>
+      <w:numFmt w:val="lowerLetter"/>
+      <w:lvlText w:val="%5."/>
+      <w:lvlJc w:val="left"/>
+      <w:pPr>
+        <w:ind w:left="3600" w:hanging="360"/>
+      </w:pPr>
+    </w:lvl>
+    <w:lvl w:ilvl="5" w:tplc="040C001B" w:tentative="1">
+      <w:start w:val="1"/>
+      <w:numFmt w:val="lowerRoman"/>
+      <w:lvlText w:val="%6."/>
+      <w:lvlJc w:val="right"/>
+      <w:pPr>
+        <w:ind w:left="4320" w:hanging="180"/>
+      </w:pPr>
+    </w:lvl>
+    <w:lvl w:ilvl="6" w:tplc="040C000F" w:tentative="1">
+      <w:start w:val="1"/>
+      <w:numFmt w:val="decimal"/>
+      <w:lvlText w:val="%7."/>
+      <w:lvlJc w:val="left"/>
+      <w:pPr>
+        <w:ind w:left="5040" w:hanging="360"/>
+      </w:pPr>
+    </w:lvl>
+    <w:lvl w:ilvl="7" w:tplc="040C0019" w:tentative="1">
+      <w:start w:val="1"/>
+      <w:numFmt w:val="lowerLetter"/>
+      <w:lvlText w:val="%8."/>
+      <w:lvlJc w:val="left"/>
+      <w:pPr>
+        <w:ind w:left="5760" w:hanging="360"/>
+      </w:pPr>
+    </w:lvl>
+    <w:lvl w:ilvl="8" w:tplc="040C001B" w:tentative="1">
+      <w:start w:val="1"/>
+      <w:numFmt w:val="lowerRoman"/>
+      <w:lvlText w:val="%9."/>
+      <w:lvlJc w:val="right"/>
+      <w:pPr>
+        <w:ind w:left="6480" w:hanging="180"/>
+      </w:pPr>
+    </w:lvl>
+  </w:abstractNum>
+  <w:abstractNum w:abstractNumId="6">
+    <w:nsid w:val="3A3825AB"/>
+    <w:multiLevelType w:val="hybridMultilevel"/>
+    <w:tmpl w:val="F8DCC6C8"/>
+    <w:lvl w:ilvl="0" w:tplc="FCF6EF7C">
+      <w:start w:val="1"/>
+      <w:numFmt w:val="decimal"/>
+      <w:lvlText w:val="%1)"/>
+      <w:lvlJc w:val="left"/>
+      <w:pPr>
+        <w:ind w:left="1065" w:hanging="360"/>
+      </w:pPr>
+      <w:rPr>
+        <w:rFonts w:hint="default"/>
+      </w:rPr>
+    </w:lvl>
+    <w:lvl w:ilvl="1" w:tplc="040C0019">
+      <w:start w:val="1"/>
+      <w:numFmt w:val="lowerLetter"/>
+      <w:lvlText w:val="%2."/>
+      <w:lvlJc w:val="left"/>
+      <w:pPr>
+        <w:ind w:left="1785" w:hanging="360"/>
+      </w:pPr>
+    </w:lvl>
+    <w:lvl w:ilvl="2" w:tplc="040C001B" w:tentative="1">
+      <w:start w:val="1"/>
+      <w:numFmt w:val="lowerRoman"/>
+      <w:lvlText w:val="%3."/>
+      <w:lvlJc w:val="right"/>
+      <w:pPr>
+        <w:ind w:left="2505" w:hanging="180"/>
+      </w:pPr>
+    </w:lvl>
+    <w:lvl w:ilvl="3" w:tplc="040C000F" w:tentative="1">
+      <w:start w:val="1"/>
+      <w:numFmt w:val="decimal"/>
+      <w:lvlText w:val="%4."/>
+      <w:lvlJc w:val="left"/>
+      <w:pPr>
+        <w:ind w:left="3225" w:hanging="360"/>
+      </w:pPr>
+    </w:lvl>
+    <w:lvl w:ilvl="4" w:tplc="040C0019" w:tentative="1">
+      <w:start w:val="1"/>
+      <w:numFmt w:val="lowerLetter"/>
+      <w:lvlText w:val="%5."/>
+      <w:lvlJc w:val="left"/>
+      <w:pPr>
+        <w:ind w:left="3945" w:hanging="360"/>
+      </w:pPr>
+    </w:lvl>
+    <w:lvl w:ilvl="5" w:tplc="040C001B" w:tentative="1">
+      <w:start w:val="1"/>
+      <w:numFmt w:val="lowerRoman"/>
+      <w:lvlText w:val="%6."/>
+      <w:lvlJc w:val="right"/>
+      <w:pPr>
+        <w:ind w:left="4665" w:hanging="180"/>
+      </w:pPr>
+    </w:lvl>
+    <w:lvl w:ilvl="6" w:tplc="040C000F" w:tentative="1">
+      <w:start w:val="1"/>
+      <w:numFmt w:val="decimal"/>
+      <w:lvlText w:val="%7."/>
+      <w:lvlJc w:val="left"/>
+      <w:pPr>
+        <w:ind w:left="5385" w:hanging="360"/>
+      </w:pPr>
+    </w:lvl>
+    <w:lvl w:ilvl="7" w:tplc="040C0019" w:tentative="1">
+      <w:start w:val="1"/>
+      <w:numFmt w:val="lowerLetter"/>
+      <w:lvlText w:val="%8."/>
+      <w:lvlJc w:val="left"/>
+      <w:pPr>
+        <w:ind w:left="6105" w:hanging="360"/>
+      </w:pPr>
+    </w:lvl>
+    <w:lvl w:ilvl="8" w:tplc="040C001B" w:tentative="1">
+      <w:start w:val="1"/>
+      <w:numFmt w:val="lowerRoman"/>
+      <w:lvlText w:val="%9."/>
+      <w:lvlJc w:val="right"/>
+      <w:pPr>
+        <w:ind w:left="6825" w:hanging="180"/>
+      </w:pPr>
+    </w:lvl>
+  </w:abstractNum>
+  <w:abstractNum w:abstractNumId="7">
+    <w:nsid w:val="3D0B1D88"/>
+    <w:multiLevelType w:val="hybridMultilevel"/>
+    <w:tmpl w:val="34E0BBCC"/>
+    <w:lvl w:ilvl="0" w:tplc="6F34B82E">
+      <w:start w:val="1"/>
+      <w:numFmt w:val="upperRoman"/>
+      <w:lvlText w:val="%1)"/>
+      <w:lvlJc w:val="left"/>
+      <w:pPr>
+        <w:ind w:left="1440" w:hanging="1080"/>
+      </w:pPr>
+      <w:rPr>
+        <w:rFonts w:hint="default"/>
+      </w:rPr>
+    </w:lvl>
+    <w:lvl w:ilvl="1" w:tplc="040C0019" w:tentative="1">
+      <w:start w:val="1"/>
+      <w:numFmt w:val="lowerLetter"/>
+      <w:lvlText w:val="%2."/>
+      <w:lvlJc w:val="left"/>
+      <w:pPr>
+        <w:ind w:left="1440" w:hanging="360"/>
+      </w:pPr>
+    </w:lvl>
+    <w:lvl w:ilvl="2" w:tplc="040C001B" w:tentative="1">
+      <w:start w:val="1"/>
+      <w:numFmt w:val="lowerRoman"/>
+      <w:lvlText w:val="%3."/>
+      <w:lvlJc w:val="right"/>
+      <w:pPr>
+        <w:ind w:left="2160" w:hanging="180"/>
+      </w:pPr>
+    </w:lvl>
+    <w:lvl w:ilvl="3" w:tplc="040C000F" w:tentative="1">
+      <w:start w:val="1"/>
+      <w:numFmt w:val="decimal"/>
+      <w:lvlText w:val="%4."/>
+      <w:lvlJc w:val="left"/>
+      <w:pPr>
+        <w:ind w:left="2880" w:hanging="360"/>
+      </w:pPr>
+    </w:lvl>
+    <w:lvl w:ilvl="4" w:tplc="040C0019" w:tentative="1">
+      <w:start w:val="1"/>
+      <w:numFmt w:val="lowerLetter"/>
+      <w:lvlText w:val="%5."/>
+      <w:lvlJc w:val="left"/>
+      <w:pPr>
+        <w:ind w:left="3600" w:hanging="360"/>
+      </w:pPr>
+    </w:lvl>
+    <w:lvl w:ilvl="5" w:tplc="040C001B" w:tentative="1">
+      <w:start w:val="1"/>
+      <w:numFmt w:val="lowerRoman"/>
+      <w:lvlText w:val="%6."/>
+      <w:lvlJc w:val="right"/>
+      <w:pPr>
+        <w:ind w:left="4320" w:hanging="180"/>
+      </w:pPr>
+    </w:lvl>
+    <w:lvl w:ilvl="6" w:tplc="040C000F" w:tentative="1">
+      <w:start w:val="1"/>
+      <w:numFmt w:val="decimal"/>
+      <w:lvlText w:val="%7."/>
+      <w:lvlJc w:val="left"/>
+      <w:pPr>
+        <w:ind w:left="5040" w:hanging="360"/>
+      </w:pPr>
+    </w:lvl>
+    <w:lvl w:ilvl="7" w:tplc="040C0019" w:tentative="1">
+      <w:start w:val="1"/>
+      <w:numFmt w:val="lowerLetter"/>
+      <w:lvlText w:val="%8."/>
+      <w:lvlJc w:val="left"/>
+      <w:pPr>
+        <w:ind w:left="5760" w:hanging="360"/>
+      </w:pPr>
+    </w:lvl>
+    <w:lvl w:ilvl="8" w:tplc="040C001B" w:tentative="1">
+      <w:start w:val="1"/>
+      <w:numFmt w:val="lowerRoman"/>
+      <w:lvlText w:val="%9."/>
+      <w:lvlJc w:val="right"/>
+      <w:pPr>
+        <w:ind w:left="6480" w:hanging="180"/>
+      </w:pPr>
+    </w:lvl>
+  </w:abstractNum>
+  <w:abstractNum w:abstractNumId="8">
+    <w:nsid w:val="494B1015"/>
+    <w:multiLevelType w:val="hybridMultilevel"/>
+    <w:tmpl w:val="8780B3D4"/>
+    <w:lvl w:ilvl="0" w:tplc="61A46AB2">
+      <w:start w:val="1"/>
+      <w:numFmt w:val="decimal"/>
+      <w:lvlText w:val="%1)"/>
+      <w:lvlJc w:val="left"/>
+      <w:pPr>
+        <w:ind w:left="1425" w:hanging="360"/>
+      </w:pPr>
+      <w:rPr>
+        <w:rFonts w:hint="default"/>
+      </w:rPr>
+    </w:lvl>
+    <w:lvl w:ilvl="1" w:tplc="040C0019" w:tentative="1">
+      <w:start w:val="1"/>
+      <w:numFmt w:val="lowerLetter"/>
+      <w:lvlText w:val="%2."/>
+      <w:lvlJc w:val="left"/>
+      <w:pPr>
+        <w:ind w:left="2145" w:hanging="360"/>
+      </w:pPr>
+    </w:lvl>
+    <w:lvl w:ilvl="2" w:tplc="040C001B" w:tentative="1">
+      <w:start w:val="1"/>
+      <w:numFmt w:val="lowerRoman"/>
+      <w:lvlText w:val="%3."/>
+      <w:lvlJc w:val="right"/>
+      <w:pPr>
+        <w:ind w:left="2865" w:hanging="180"/>
+      </w:pPr>
+    </w:lvl>
+    <w:lvl w:ilvl="3" w:tplc="040C000F" w:tentative="1">
+      <w:start w:val="1"/>
+      <w:numFmt w:val="decimal"/>
+      <w:lvlText w:val="%4."/>
+      <w:lvlJc w:val="left"/>
+      <w:pPr>
+        <w:ind w:left="3585" w:hanging="360"/>
+      </w:pPr>
+    </w:lvl>
+    <w:lvl w:ilvl="4" w:tplc="040C0019" w:tentative="1">
+      <w:start w:val="1"/>
+      <w:numFmt w:val="lowerLetter"/>
+      <w:lvlText w:val="%5."/>
+      <w:lvlJc w:val="left"/>
+      <w:pPr>
+        <w:ind w:left="4305" w:hanging="360"/>
+      </w:pPr>
+    </w:lvl>
+    <w:lvl w:ilvl="5" w:tplc="040C001B" w:tentative="1">
+      <w:start w:val="1"/>
+      <w:numFmt w:val="lowerRoman"/>
+      <w:lvlText w:val="%6."/>
+      <w:lvlJc w:val="right"/>
+      <w:pPr>
+        <w:ind w:left="5025" w:hanging="180"/>
+      </w:pPr>
+    </w:lvl>
+    <w:lvl w:ilvl="6" w:tplc="040C000F" w:tentative="1">
+      <w:start w:val="1"/>
+      <w:numFmt w:val="decimal"/>
+      <w:lvlText w:val="%7."/>
+      <w:lvlJc w:val="left"/>
+      <w:pPr>
+        <w:ind w:left="5745" w:hanging="360"/>
+      </w:pPr>
+    </w:lvl>
+    <w:lvl w:ilvl="7" w:tplc="040C0019" w:tentative="1">
+      <w:start w:val="1"/>
+      <w:numFmt w:val="lowerLetter"/>
+      <w:lvlText w:val="%8."/>
+      <w:lvlJc w:val="left"/>
+      <w:pPr>
+        <w:ind w:left="6465" w:hanging="360"/>
+      </w:pPr>
+    </w:lvl>
+    <w:lvl w:ilvl="8" w:tplc="040C001B" w:tentative="1">
+      <w:start w:val="1"/>
+      <w:numFmt w:val="lowerRoman"/>
+      <w:lvlText w:val="%9."/>
+      <w:lvlJc w:val="right"/>
+      <w:pPr>
+        <w:ind w:left="7185" w:hanging="180"/>
+      </w:pPr>
+    </w:lvl>
+  </w:abstractNum>
+  <w:abstractNum w:abstractNumId="9">
+    <w:nsid w:val="4FB3599F"/>
+    <w:multiLevelType w:val="hybridMultilevel"/>
+    <w:tmpl w:val="812294A4"/>
+    <w:lvl w:ilvl="0" w:tplc="3544D3D0">
+      <w:start w:val="1"/>
+      <w:numFmt w:val="upperRoman"/>
+      <w:lvlText w:val="%1)"/>
+      <w:lvlJc w:val="left"/>
+      <w:pPr>
+        <w:ind w:left="2520" w:hanging="1080"/>
+      </w:pPr>
+      <w:rPr>
+        <w:rFonts w:hint="default"/>
+      </w:rPr>
+    </w:lvl>
+    <w:lvl w:ilvl="1" w:tplc="040C0019" w:tentative="1">
+      <w:start w:val="1"/>
+      <w:numFmt w:val="lowerLetter"/>
+      <w:lvlText w:val="%2."/>
+      <w:lvlJc w:val="left"/>
+      <w:pPr>
+        <w:ind w:left="2520" w:hanging="360"/>
+      </w:pPr>
+    </w:lvl>
+    <w:lvl w:ilvl="2" w:tplc="040C001B" w:tentative="1">
+      <w:start w:val="1"/>
+      <w:numFmt w:val="lowerRoman"/>
+      <w:lvlText w:val="%3."/>
+      <w:lvlJc w:val="right"/>
+      <w:pPr>
+        <w:ind w:left="3240" w:hanging="180"/>
+      </w:pPr>
+    </w:lvl>
+    <w:lvl w:ilvl="3" w:tplc="040C000F" w:tentative="1">
+      <w:start w:val="1"/>
+      <w:numFmt w:val="decimal"/>
+      <w:lvlText w:val="%4."/>
+      <w:lvlJc w:val="left"/>
+      <w:pPr>
+        <w:ind w:left="3960" w:hanging="360"/>
+      </w:pPr>
+    </w:lvl>
+    <w:lvl w:ilvl="4" w:tplc="040C0019" w:tentative="1">
+      <w:start w:val="1"/>
+      <w:numFmt w:val="lowerLetter"/>
+      <w:lvlText w:val="%5."/>
+      <w:lvlJc w:val="left"/>
+      <w:pPr>
+        <w:ind w:left="4680" w:hanging="360"/>
+      </w:pPr>
+    </w:lvl>
+    <w:lvl w:ilvl="5" w:tplc="040C001B" w:tentative="1">
+      <w:start w:val="1"/>
+      <w:numFmt w:val="lowerRoman"/>
+      <w:lvlText w:val="%6."/>
+      <w:lvlJc w:val="right"/>
+      <w:pPr>
+        <w:ind w:left="5400" w:hanging="180"/>
+      </w:pPr>
+    </w:lvl>
+    <w:lvl w:ilvl="6" w:tplc="040C000F" w:tentative="1">
+      <w:start w:val="1"/>
+      <w:numFmt w:val="decimal"/>
+      <w:lvlText w:val="%7."/>
+      <w:lvlJc w:val="left"/>
+      <w:pPr>
+        <w:ind w:left="6120" w:hanging="360"/>
+      </w:pPr>
+    </w:lvl>
+    <w:lvl w:ilvl="7" w:tplc="040C0019" w:tentative="1">
+      <w:start w:val="1"/>
+      <w:numFmt w:val="lowerLetter"/>
+      <w:lvlText w:val="%8."/>
+      <w:lvlJc w:val="left"/>
+      <w:pPr>
+        <w:ind w:left="6840" w:hanging="360"/>
+      </w:pPr>
+    </w:lvl>
+    <w:lvl w:ilvl="8" w:tplc="040C001B" w:tentative="1">
+      <w:start w:val="1"/>
+      <w:numFmt w:val="lowerRoman"/>
+      <w:lvlText w:val="%9."/>
+      <w:lvlJc w:val="right"/>
+      <w:pPr>
+        <w:ind w:left="7560" w:hanging="180"/>
+      </w:pPr>
+    </w:lvl>
+  </w:abstractNum>
+  <w:abstractNum w:abstractNumId="10">
+    <w:nsid w:val="55D0536B"/>
+    <w:multiLevelType w:val="hybridMultilevel"/>
+    <w:tmpl w:val="B7C8EC64"/>
+    <w:lvl w:ilvl="0" w:tplc="48A44CAC">
+      <w:start w:val="1"/>
+      <w:numFmt w:val="upperRoman"/>
+      <w:lvlText w:val="%1)"/>
+      <w:lvlJc w:val="left"/>
+      <w:pPr>
+        <w:ind w:left="1440" w:hanging="1080"/>
+      </w:pPr>
+      <w:rPr>
+        <w:rFonts w:hint="default"/>
+      </w:rPr>
+    </w:lvl>
+    <w:lvl w:ilvl="1" w:tplc="040C0019" w:tentative="1">
+      <w:start w:val="1"/>
+      <w:numFmt w:val="lowerLetter"/>
+      <w:lvlText w:val="%2."/>
+      <w:lvlJc w:val="left"/>
+      <w:pPr>
+        <w:ind w:left="1440" w:hanging="360"/>
+      </w:pPr>
+    </w:lvl>
+    <w:lvl w:ilvl="2" w:tplc="040C001B" w:tentative="1">
+      <w:start w:val="1"/>
+      <w:numFmt w:val="lowerRoman"/>
+      <w:lvlText w:val="%3."/>
+      <w:lvlJc w:val="right"/>
+      <w:pPr>
+        <w:ind w:left="2160" w:hanging="180"/>
+      </w:pPr>
+    </w:lvl>
+    <w:lvl w:ilvl="3" w:tplc="040C000F" w:tentative="1">
+      <w:start w:val="1"/>
+      <w:numFmt w:val="decimal"/>
+      <w:lvlText w:val="%4."/>
+      <w:lvlJc w:val="left"/>
+      <w:pPr>
+        <w:ind w:left="2880" w:hanging="360"/>
+      </w:pPr>
+    </w:lvl>
+    <w:lvl w:ilvl="4" w:tplc="040C0019" w:tentative="1">
+      <w:start w:val="1"/>
+      <w:numFmt w:val="lowerLetter"/>
+      <w:lvlText w:val="%5."/>
+      <w:lvlJc w:val="left"/>
+      <w:pPr>
+        <w:ind w:left="3600" w:hanging="360"/>
+      </w:pPr>
+    </w:lvl>
+    <w:lvl w:ilvl="5" w:tplc="040C001B" w:tentative="1">
+      <w:start w:val="1"/>
+      <w:numFmt w:val="lowerRoman"/>
+      <w:lvlText w:val="%6."/>
+      <w:lvlJc w:val="right"/>
+      <w:pPr>
+        <w:ind w:left="4320" w:hanging="180"/>
+      </w:pPr>
+    </w:lvl>
+    <w:lvl w:ilvl="6" w:tplc="040C000F" w:tentative="1">
+      <w:start w:val="1"/>
+      <w:numFmt w:val="decimal"/>
+      <w:lvlText w:val="%7."/>
+      <w:lvlJc w:val="left"/>
+      <w:pPr>
+        <w:ind w:left="5040" w:hanging="360"/>
+      </w:pPr>
+    </w:lvl>
+    <w:lvl w:ilvl="7" w:tplc="040C0019" w:tentative="1">
+      <w:start w:val="1"/>
+      <w:numFmt w:val="lowerLetter"/>
+      <w:lvlText w:val="%8."/>
+      <w:lvlJc w:val="left"/>
+      <w:pPr>
+        <w:ind w:left="5760" w:hanging="360"/>
+      </w:pPr>
+    </w:lvl>
+    <w:lvl w:ilvl="8" w:tplc="040C001B" w:tentative="1">
+      <w:start w:val="1"/>
+      <w:numFmt w:val="lowerRoman"/>
+      <w:lvlText w:val="%9."/>
+      <w:lvlJc w:val="right"/>
+      <w:pPr>
+        <w:ind w:left="6480" w:hanging="180"/>
+      </w:pPr>
+    </w:lvl>
+  </w:abstractNum>
   <w:num w:numId="1">
     <w:abstractNumId w:val="0"/>
+  </w:num>
+  <w:num w:numId="2">
+    <w:abstractNumId w:val="1"/>
+  </w:num>
+  <w:num w:numId="3">
+    <w:abstractNumId w:val="7"/>
+  </w:num>
+  <w:num w:numId="4">
+    <w:abstractNumId w:val="9"/>
+  </w:num>
+  <w:num w:numId="5">
+    <w:abstractNumId w:val="2"/>
+  </w:num>
+  <w:num w:numId="6">
+    <w:abstractNumId w:val="10"/>
+  </w:num>
+  <w:num w:numId="7">
+    <w:abstractNumId w:val="4"/>
+  </w:num>
+  <w:num w:numId="8">
+    <w:abstractNumId w:val="3"/>
+  </w:num>
+  <w:num w:numId="9">
+    <w:abstractNumId w:val="8"/>
+  </w:num>
+  <w:num w:numId="10">
+    <w:abstractNumId w:val="5"/>
+  </w:num>
+  <w:num w:numId="11">
+    <w:abstractNumId w:val="6"/>
   </w:num>
 </w:numbering>
 </file>
@@ -3773,6 +7270,22 @@
     <w:uiPriority w:val="1"/>
     <w:rsid w:val="004D5431"/>
   </w:style>
+  <w:style w:type="paragraph" w:customStyle="1" w:styleId="Default">
+    <w:name w:val="Default"/>
+    <w:rsid w:val="007167F6"/>
+    <w:pPr>
+      <w:autoSpaceDE w:val="0"/>
+      <w:autoSpaceDN w:val="0"/>
+      <w:adjustRightInd w:val="0"/>
+      <w:spacing w:after="0" w:line="240" w:lineRule="auto"/>
+    </w:pPr>
+    <w:rPr>
+      <w:rFonts w:ascii="Raavi" w:hAnsi="Raavi" w:cs="Raavi"/>
+      <w:color w:val="000000"/>
+      <w:sz w:val="24"/>
+      <w:szCs w:val="24"/>
+    </w:rPr>
+  </w:style>
 </w:styles>
 </file>
 
@@ -3868,7 +7381,7 @@
     <w:charset w:val="00"/>
     <w:family w:val="roman"/>
     <w:pitch w:val="variable"/>
-    <w:sig w:usb0="E0002AFF" w:usb1="C0007843" w:usb2="00000009" w:usb3="00000000" w:csb0="000001FF" w:csb1="00000000"/>
+    <w:sig w:usb0="E0002AFF" w:usb1="C0007841" w:usb2="00000009" w:usb3="00000000" w:csb0="000001FF" w:csb1="00000000"/>
   </w:font>
   <w:font w:name="Courier New">
     <w:panose1 w:val="02070309020205020404"/>
@@ -3896,10 +7409,19 @@
     <w:charset w:val="00"/>
     <w:family w:val="swiss"/>
     <w:pitch w:val="variable"/>
-    <w:sig w:usb0="E4002EFF" w:usb1="C000E47F" w:usb2="00000009" w:usb3="00000000" w:csb0="000001FF" w:csb1="00000000"/>
+    <w:sig w:usb0="E10022FF" w:usb1="C000E47F" w:usb2="00000029" w:usb3="00000000" w:csb0="000001DF" w:csb1="00000000"/>
+  </w:font>
+  <w:font w:name="Raavi">
+    <w:altName w:val="Raavi"/>
+    <w:panose1 w:val="020B0502040204020203"/>
+    <w:charset w:val="00"/>
+    <w:family w:val="swiss"/>
+    <w:pitch w:val="variable"/>
+    <w:sig w:usb0="00020003" w:usb1="00000000" w:usb2="00000000" w:usb3="00000000" w:csb0="00000001" w:csb1="00000000"/>
   </w:font>
   <w:font w:name="GodOfWar">
     <w:altName w:val="Courier New"/>
+    <w:panose1 w:val="00000400000000000000"/>
     <w:charset w:val="00"/>
     <w:family w:val="auto"/>
     <w:pitch w:val="variable"/>
@@ -3941,6 +7463,7 @@
     <w:rsid w:val="000B4CA4"/>
     <w:rsid w:val="000D68F9"/>
     <w:rsid w:val="00665DF8"/>
+    <w:rsid w:val="00B048A8"/>
     <w:rsid w:val="00BE318B"/>
     <w:rsid w:val="00F07EDE"/>
   </w:rsids>

</xml_diff>